<commit_message>
Onderzoeks map + documenten
</commit_message>
<xml_diff>
--- a/Onderzoek/Onderzoeksverslag klad.docx
+++ b/Onderzoek/Onderzoeksverslag klad.docx
@@ -91,13 +91,20 @@
       <w:r>
         <w:t xml:space="preserve"> zijn </w:t>
       </w:r>
-      <w:proofErr w:type="gramStart"/>
-      <w:r>
-        <w:t>hier voor</w:t>
-      </w:r>
-      <w:proofErr w:type="gramEnd"/>
-      <w:r>
-        <w:t xml:space="preserve"> geschikt. Ten eerste moet een RTOS voldoen aan verschillende non functionele eisen, zoals ondersteuning van C en C++ en of h</w:t>
+      <w:r>
+        <w:t xml:space="preserve">hier </w:t>
+      </w:r>
+      <w:r>
+        <w:t>geschikt</w:t>
+      </w:r>
+      <w:r>
+        <w:t xml:space="preserve"> </w:t>
+      </w:r>
+      <w:r>
+        <w:t>voor</w:t>
+      </w:r>
+      <w:r>
+        <w:t>. Ten eerste moet een RTOS voldoen aan verschillende non functionele eisen, zoals ondersteuning van C en C++ en of h</w:t>
       </w:r>
       <w:r>
         <w:t>et RTOS open source is of niet.</w:t>
@@ -118,6 +125,9 @@
       <w:r>
         <w:t>, die het HU systeem ook biedt.</w:t>
       </w:r>
+      <w:r>
+        <w:t xml:space="preserve"> Voor ontbrekende functionaliteiten moet worden bekeken hoe deze in het betreffende RTOS geïmplementeerd kunnen worden.</w:t>
+      </w:r>
     </w:p>
     <w:p>
       <w:r>
@@ -135,7 +145,15 @@
       </w:r>
       <w:proofErr w:type="spellEnd"/>
       <w:r>
-        <w:t xml:space="preserve"> operating system kunnen tasks en de concurrency mechanismen, pool, channel, </w:t>
+        <w:t xml:space="preserve"> operating system kunnen tasks en de concurrency mechanismen, pool, </w:t>
+      </w:r>
+      <w:proofErr w:type="spellStart"/>
+      <w:r>
+        <w:t>channel</w:t>
+      </w:r>
+      <w:proofErr w:type="spellEnd"/>
+      <w:r>
+        <w:t xml:space="preserve">, </w:t>
       </w:r>
       <w:proofErr w:type="spellStart"/>
       <w:r>
@@ -725,15 +743,33 @@
         <w:t>beantwoord</w:t>
       </w:r>
       <w:r>
-        <w:t xml:space="preserve">. Daarnaast wordt er ook een inschatting gemaakt van de complexiteit van de implementatie. </w:t>
+        <w:t xml:space="preserve">. </w:t>
       </w:r>
     </w:p>
     <w:p>
       <w:r>
-        <w:t xml:space="preserve">De resultaten zullen in het hoofdstuk resultaten worden samengevat. </w:t>
-      </w:r>
-      <w:r>
-        <w:t xml:space="preserve">Door deze data is het mogelijk een keuze voor een systeem te maken wat aan de criteria voldoet, zoveel mogelijk van de functionaliteiten heeft en hoe missende functionaliteiten </w:t>
+        <w:t xml:space="preserve">De resultaten zullen in het hoofdstuk </w:t>
+      </w:r>
+      <w:r>
+        <w:t>“R</w:t>
+      </w:r>
+      <w:r>
+        <w:t>esultaten</w:t>
+      </w:r>
+      <w:r>
+        <w:t>”</w:t>
+      </w:r>
+      <w:r>
+        <w:t xml:space="preserve"> worden samengevat. </w:t>
+      </w:r>
+      <w:r>
+        <w:t>Door deze data is het mogelijk een k</w:t>
+      </w:r>
+      <w:r>
+        <w:t>euze voor een systeem te maken die</w:t>
+      </w:r>
+      <w:r>
+        <w:t xml:space="preserve"> aan de criteria voldoet, zoveel mogelijk van de functionaliteiten heeft en hoe missende functionaliteiten </w:t>
       </w:r>
       <w:r>
         <w:t xml:space="preserve">binnen dit systeem </w:t>
@@ -769,28 +805,13 @@
         <w:t>RTOS-documentatie</w:t>
       </w:r>
       <w:r>
-        <w:t xml:space="preserve"> is doorzocht op de verschillende functionaliteiten. In eerste instantie is er gezocht op de in de hoofdvraag genoemde mechanismen. Na </w:t>
-      </w:r>
-      <w:r>
-        <w:t>verder onderzoek zijn hier nog zeven</w:t>
-      </w:r>
-      <w:r>
-        <w:t xml:space="preserve"> extra funct</w:t>
+        <w:t xml:space="preserve"> is doorzocht op de v</w:t>
+      </w:r>
+      <w:r>
+        <w:t xml:space="preserve">erschillende functionaliteiten en hun eigenschappen. Daarnaast is ook het boek van </w:t>
       </w:r>
       <w:bookmarkStart w:id="0" w:name="_GoBack"/>
       <w:bookmarkEnd w:id="0"/>
-      <w:r>
-        <w:t>ies bij gekomen</w:t>
-      </w:r>
-      <w:r>
-        <w:t xml:space="preserve">. Deze functies liggen buiten het initiële bereik van het onderzoek, maar zullen wel meegenomen in de vergelijking. Dit wordt gedaan omdat sommige van de kandidaat RTOS-en niet over bepaalde functionaliteiten bezit, maar deze wel gebruikt zullen worden binnen een </w:t>
-      </w:r>
-      <w:r>
-        <w:t>r</w:t>
-      </w:r>
-      <w:r>
-        <w:t>eal time systeem.</w:t>
-      </w:r>
     </w:p>
     <w:tbl>
       <w:tblPr>
@@ -799,13 +820,13 @@
         <w:tblLook w:val="04A0" w:firstRow="1" w:lastRow="0" w:firstColumn="1" w:lastColumn="0" w:noHBand="0" w:noVBand="1"/>
       </w:tblPr>
       <w:tblGrid>
-        <w:gridCol w:w="4804"/>
-        <w:gridCol w:w="4258"/>
+        <w:gridCol w:w="4589"/>
+        <w:gridCol w:w="4473"/>
       </w:tblGrid>
       <w:tr>
         <w:tc>
           <w:tcPr>
-            <w:tcW w:w="4804" w:type="dxa"/>
+            <w:tcW w:w="4589" w:type="dxa"/>
           </w:tcPr>
           <w:p>
             <w:pPr>
@@ -823,7 +844,7 @@
         </w:tc>
         <w:tc>
           <w:tcPr>
-            <w:tcW w:w="4258" w:type="dxa"/>
+            <w:tcW w:w="4473" w:type="dxa"/>
           </w:tcPr>
           <w:p>
             <w:pPr>
@@ -835,7 +856,7 @@
               <w:rPr>
                 <w:sz w:val="32"/>
               </w:rPr>
-              <w:t>Beschrijving</w:t>
+              <w:t>Kenmerkende eigenschappen</w:t>
             </w:r>
           </w:p>
         </w:tc>
@@ -843,7 +864,7 @@
       <w:tr>
         <w:tc>
           <w:tcPr>
-            <w:tcW w:w="4804" w:type="dxa"/>
+            <w:tcW w:w="4589" w:type="dxa"/>
             <w:vAlign w:val="center"/>
           </w:tcPr>
           <w:p>
@@ -876,15 +897,103 @@
         </w:tc>
         <w:tc>
           <w:tcPr>
-            <w:tcW w:w="4258" w:type="dxa"/>
-          </w:tcPr>
-          <w:p/>
+            <w:tcW w:w="4473" w:type="dxa"/>
+          </w:tcPr>
+          <w:p>
+            <w:pPr>
+              <w:pStyle w:val="Lijstalinea"/>
+              <w:numPr>
+                <w:ilvl w:val="0"/>
+                <w:numId w:val="21"/>
+              </w:numPr>
+              <w:spacing w:beforeAutospacing="1" w:afterAutospacing="1"/>
+              <w:textAlignment w:val="baseline"/>
+              <w:rPr>
+                <w:rFonts w:ascii="Calibri" w:eastAsia="Times New Roman" w:hAnsi="Calibri" w:cs="Calibri"/>
+                <w:bCs/>
+              </w:rPr>
+            </w:pPr>
+            <w:r>
+              <w:rPr>
+                <w:rFonts w:ascii="Calibri" w:eastAsia="Times New Roman" w:hAnsi="Calibri" w:cs="Calibri"/>
+                <w:bCs/>
+              </w:rPr>
+              <w:t>Synchroon</w:t>
+            </w:r>
+          </w:p>
+          <w:p>
+            <w:pPr>
+              <w:pStyle w:val="Lijstalinea"/>
+              <w:numPr>
+                <w:ilvl w:val="0"/>
+                <w:numId w:val="21"/>
+              </w:numPr>
+              <w:spacing w:beforeAutospacing="1" w:afterAutospacing="1"/>
+              <w:textAlignment w:val="baseline"/>
+              <w:rPr>
+                <w:rFonts w:ascii="Calibri" w:eastAsia="Times New Roman" w:hAnsi="Calibri" w:cs="Calibri"/>
+                <w:bCs/>
+              </w:rPr>
+            </w:pPr>
+            <w:r>
+              <w:rPr>
+                <w:rFonts w:ascii="Calibri" w:eastAsia="Times New Roman" w:hAnsi="Calibri" w:cs="Calibri"/>
+                <w:bCs/>
+              </w:rPr>
+              <w:t xml:space="preserve">Zelf niet een </w:t>
+            </w:r>
+            <w:proofErr w:type="gramStart"/>
+            <w:r>
+              <w:rPr>
+                <w:rFonts w:ascii="Calibri" w:eastAsia="Times New Roman" w:hAnsi="Calibri" w:cs="Calibri"/>
+                <w:bCs/>
+              </w:rPr>
+              <w:t>data structuur</w:t>
+            </w:r>
+            <w:proofErr w:type="gramEnd"/>
+          </w:p>
+          <w:p>
+            <w:pPr>
+              <w:pStyle w:val="Lijstalinea"/>
+              <w:numPr>
+                <w:ilvl w:val="0"/>
+                <w:numId w:val="21"/>
+              </w:numPr>
+              <w:spacing w:beforeAutospacing="1" w:afterAutospacing="1"/>
+              <w:textAlignment w:val="baseline"/>
+              <w:rPr>
+                <w:rFonts w:ascii="Calibri" w:eastAsia="Times New Roman" w:hAnsi="Calibri" w:cs="Calibri"/>
+                <w:bCs/>
+              </w:rPr>
+            </w:pPr>
+            <w:r>
+              <w:rPr>
+                <w:rFonts w:ascii="Calibri" w:eastAsia="Times New Roman" w:hAnsi="Calibri" w:cs="Calibri"/>
+                <w:bCs/>
+              </w:rPr>
+              <w:t>Beperkt de toegang tot gedeelde data tot een</w:t>
+            </w:r>
+            <w:r>
+              <w:rPr>
+                <w:rFonts w:ascii="Calibri" w:eastAsia="Times New Roman" w:hAnsi="Calibri" w:cs="Calibri"/>
+                <w:bCs/>
+              </w:rPr>
+              <w:t xml:space="preserve"> </w:t>
+            </w:r>
+            <w:r>
+              <w:rPr>
+                <w:rFonts w:ascii="Calibri" w:eastAsia="Times New Roman" w:hAnsi="Calibri" w:cs="Calibri"/>
+                <w:bCs/>
+              </w:rPr>
+              <w:t>taak    enkele taak</w:t>
+            </w:r>
+          </w:p>
         </w:tc>
       </w:tr>
       <w:tr>
         <w:tc>
           <w:tcPr>
-            <w:tcW w:w="4804" w:type="dxa"/>
+            <w:tcW w:w="4589" w:type="dxa"/>
             <w:vAlign w:val="center"/>
           </w:tcPr>
           <w:p>
@@ -917,15 +1026,55 @@
         </w:tc>
         <w:tc>
           <w:tcPr>
-            <w:tcW w:w="4258" w:type="dxa"/>
-          </w:tcPr>
-          <w:p/>
+            <w:tcW w:w="4473" w:type="dxa"/>
+          </w:tcPr>
+          <w:p>
+            <w:pPr>
+              <w:pStyle w:val="Lijstalinea"/>
+              <w:numPr>
+                <w:ilvl w:val="0"/>
+                <w:numId w:val="22"/>
+              </w:numPr>
+            </w:pPr>
+            <w:r>
+              <w:t>Asynchroon</w:t>
+            </w:r>
+          </w:p>
+          <w:p>
+            <w:pPr>
+              <w:pStyle w:val="Lijstalinea"/>
+              <w:numPr>
+                <w:ilvl w:val="0"/>
+                <w:numId w:val="22"/>
+              </w:numPr>
+            </w:pPr>
+            <w:r>
+              <w:t xml:space="preserve">Zelf niet een </w:t>
+            </w:r>
+            <w:proofErr w:type="gramStart"/>
+            <w:r>
+              <w:t>data structuur</w:t>
+            </w:r>
+            <w:proofErr w:type="gramEnd"/>
+          </w:p>
+          <w:p>
+            <w:pPr>
+              <w:pStyle w:val="Lijstalinea"/>
+              <w:numPr>
+                <w:ilvl w:val="0"/>
+                <w:numId w:val="22"/>
+              </w:numPr>
+            </w:pPr>
+            <w:r>
+              <w:t>Signaleert een interne of externe gebeurtenis</w:t>
+            </w:r>
+          </w:p>
         </w:tc>
       </w:tr>
       <w:tr>
         <w:tc>
           <w:tcPr>
-            <w:tcW w:w="4804" w:type="dxa"/>
+            <w:tcW w:w="4589" w:type="dxa"/>
             <w:vAlign w:val="center"/>
           </w:tcPr>
           <w:p>
@@ -956,15 +1105,126 @@
         </w:tc>
         <w:tc>
           <w:tcPr>
-            <w:tcW w:w="4258" w:type="dxa"/>
-          </w:tcPr>
-          <w:p/>
+            <w:tcW w:w="4473" w:type="dxa"/>
+          </w:tcPr>
+          <w:p>
+            <w:pPr>
+              <w:pStyle w:val="Lijstalinea"/>
+              <w:numPr>
+                <w:ilvl w:val="0"/>
+                <w:numId w:val="23"/>
+              </w:numPr>
+              <w:spacing w:beforeAutospacing="1" w:afterAutospacing="1"/>
+              <w:textAlignment w:val="baseline"/>
+              <w:rPr>
+                <w:rFonts w:ascii="Calibri" w:eastAsia="Times New Roman" w:hAnsi="Calibri" w:cs="Calibri"/>
+                <w:bCs/>
+              </w:rPr>
+            </w:pPr>
+            <w:r>
+              <w:rPr>
+                <w:rFonts w:ascii="Calibri" w:eastAsia="Times New Roman" w:hAnsi="Calibri" w:cs="Calibri"/>
+                <w:bCs/>
+              </w:rPr>
+              <w:t>Synchroon</w:t>
+            </w:r>
+          </w:p>
+          <w:p>
+            <w:pPr>
+              <w:pStyle w:val="Lijstalinea"/>
+              <w:numPr>
+                <w:ilvl w:val="0"/>
+                <w:numId w:val="23"/>
+              </w:numPr>
+              <w:spacing w:beforeAutospacing="1" w:afterAutospacing="1"/>
+              <w:textAlignment w:val="baseline"/>
+              <w:rPr>
+                <w:rFonts w:ascii="Calibri" w:eastAsia="Times New Roman" w:hAnsi="Calibri" w:cs="Calibri"/>
+                <w:bCs/>
+              </w:rPr>
+            </w:pPr>
+            <w:proofErr w:type="gramStart"/>
+            <w:r>
+              <w:rPr>
+                <w:rFonts w:ascii="Calibri" w:eastAsia="Times New Roman" w:hAnsi="Calibri" w:cs="Calibri"/>
+                <w:bCs/>
+              </w:rPr>
+              <w:t>Data structuur</w:t>
+            </w:r>
+            <w:proofErr w:type="gramEnd"/>
+          </w:p>
+          <w:p>
+            <w:pPr>
+              <w:pStyle w:val="Lijstalinea"/>
+              <w:numPr>
+                <w:ilvl w:val="0"/>
+                <w:numId w:val="23"/>
+              </w:numPr>
+              <w:spacing w:beforeAutospacing="1" w:afterAutospacing="1"/>
+              <w:textAlignment w:val="baseline"/>
+              <w:rPr>
+                <w:rFonts w:ascii="Calibri" w:eastAsia="Times New Roman" w:hAnsi="Calibri" w:cs="Calibri"/>
+                <w:bCs/>
+              </w:rPr>
+            </w:pPr>
+            <w:r>
+              <w:rPr>
+                <w:rFonts w:ascii="Calibri" w:eastAsia="Times New Roman" w:hAnsi="Calibri" w:cs="Calibri"/>
+                <w:bCs/>
+              </w:rPr>
+              <w:t>Lezen en schrijven gebeurt om en om</w:t>
+            </w:r>
+          </w:p>
+          <w:p>
+            <w:pPr>
+              <w:pStyle w:val="Lijstalinea"/>
+              <w:numPr>
+                <w:ilvl w:val="0"/>
+                <w:numId w:val="23"/>
+              </w:numPr>
+              <w:spacing w:beforeAutospacing="1" w:afterAutospacing="1"/>
+              <w:textAlignment w:val="baseline"/>
+              <w:rPr>
+                <w:rFonts w:ascii="Calibri" w:eastAsia="Times New Roman" w:hAnsi="Calibri" w:cs="Calibri"/>
+                <w:bCs/>
+              </w:rPr>
+            </w:pPr>
+            <w:r>
+              <w:rPr>
+                <w:rFonts w:ascii="Calibri" w:eastAsia="Times New Roman" w:hAnsi="Calibri" w:cs="Calibri"/>
+                <w:bCs/>
+              </w:rPr>
+              <w:t>Als er geschreven wordt, kan er niet gelezen worden</w:t>
+            </w:r>
+          </w:p>
+          <w:p>
+            <w:pPr>
+              <w:pStyle w:val="Lijstalinea"/>
+              <w:numPr>
+                <w:ilvl w:val="0"/>
+                <w:numId w:val="23"/>
+              </w:numPr>
+              <w:spacing w:beforeAutospacing="1" w:afterAutospacing="1"/>
+              <w:textAlignment w:val="baseline"/>
+              <w:rPr>
+                <w:rFonts w:ascii="Calibri" w:eastAsia="Times New Roman" w:hAnsi="Calibri" w:cs="Calibri"/>
+                <w:bCs/>
+              </w:rPr>
+            </w:pPr>
+            <w:r>
+              <w:rPr>
+                <w:rFonts w:ascii="Calibri" w:eastAsia="Times New Roman" w:hAnsi="Calibri" w:cs="Calibri"/>
+                <w:bCs/>
+              </w:rPr>
+              <w:t>Als er gelezen wordt kan er niet geschreven worden</w:t>
+            </w:r>
+          </w:p>
         </w:tc>
       </w:tr>
       <w:tr>
         <w:tc>
           <w:tcPr>
-            <w:tcW w:w="4804" w:type="dxa"/>
+            <w:tcW w:w="4589" w:type="dxa"/>
             <w:vAlign w:val="center"/>
           </w:tcPr>
           <w:p>
@@ -995,15 +1255,80 @@
         </w:tc>
         <w:tc>
           <w:tcPr>
-            <w:tcW w:w="4258" w:type="dxa"/>
-          </w:tcPr>
-          <w:p/>
+            <w:tcW w:w="4473" w:type="dxa"/>
+          </w:tcPr>
+          <w:p>
+            <w:pPr>
+              <w:pStyle w:val="Lijstalinea"/>
+              <w:numPr>
+                <w:ilvl w:val="0"/>
+                <w:numId w:val="24"/>
+              </w:numPr>
+              <w:spacing w:beforeAutospacing="1" w:afterAutospacing="1"/>
+              <w:textAlignment w:val="baseline"/>
+              <w:rPr>
+                <w:rFonts w:ascii="Calibri" w:eastAsia="Times New Roman" w:hAnsi="Calibri" w:cs="Calibri"/>
+                <w:bCs/>
+              </w:rPr>
+            </w:pPr>
+            <w:r>
+              <w:rPr>
+                <w:rFonts w:ascii="Calibri" w:eastAsia="Times New Roman" w:hAnsi="Calibri" w:cs="Calibri"/>
+                <w:bCs/>
+              </w:rPr>
+              <w:t>Asynchroon</w:t>
+            </w:r>
+          </w:p>
+          <w:p>
+            <w:pPr>
+              <w:pStyle w:val="Lijstalinea"/>
+              <w:numPr>
+                <w:ilvl w:val="0"/>
+                <w:numId w:val="24"/>
+              </w:numPr>
+              <w:spacing w:beforeAutospacing="1" w:afterAutospacing="1"/>
+              <w:textAlignment w:val="baseline"/>
+              <w:rPr>
+                <w:rFonts w:ascii="Calibri" w:eastAsia="Times New Roman" w:hAnsi="Calibri" w:cs="Calibri"/>
+                <w:bCs/>
+              </w:rPr>
+            </w:pPr>
+            <w:r>
+              <w:rPr>
+                <w:rFonts w:ascii="Calibri" w:eastAsia="Times New Roman" w:hAnsi="Calibri" w:cs="Calibri"/>
+                <w:bCs/>
+              </w:rPr>
+              <w:t>First in, first out</w:t>
+            </w:r>
+          </w:p>
+          <w:p>
+            <w:pPr>
+              <w:pStyle w:val="Lijstalinea"/>
+              <w:numPr>
+                <w:ilvl w:val="0"/>
+                <w:numId w:val="24"/>
+              </w:numPr>
+              <w:spacing w:beforeAutospacing="1" w:afterAutospacing="1"/>
+              <w:textAlignment w:val="baseline"/>
+              <w:rPr>
+                <w:rFonts w:ascii="Calibri" w:eastAsia="Times New Roman" w:hAnsi="Calibri" w:cs="Calibri"/>
+                <w:bCs/>
+              </w:rPr>
+            </w:pPr>
+            <w:r>
+              <w:rPr>
+                <w:rFonts w:ascii="Calibri" w:eastAsia="Times New Roman" w:hAnsi="Calibri" w:cs="Calibri"/>
+                <w:bCs/>
+              </w:rPr>
+              <w:t>Data overdracht</w:t>
+            </w:r>
+          </w:p>
         </w:tc>
       </w:tr>
       <w:tr>
         <w:tc>
           <w:tcPr>
-            <w:tcW w:w="4804" w:type="dxa"/>
+            <w:tcW w:w="4589" w:type="dxa"/>
             <w:vAlign w:val="center"/>
           </w:tcPr>
           <w:p>
@@ -1034,9 +1359,90 @@
         </w:tc>
         <w:tc>
           <w:tcPr>
-            <w:tcW w:w="4258" w:type="dxa"/>
-          </w:tcPr>
-          <w:p/>
+            <w:tcW w:w="4473" w:type="dxa"/>
+          </w:tcPr>
+          <w:p>
+            <w:pPr>
+              <w:pStyle w:val="Lijstalinea"/>
+              <w:numPr>
+                <w:ilvl w:val="0"/>
+                <w:numId w:val="25"/>
+              </w:numPr>
+              <w:spacing w:beforeAutospacing="1" w:afterAutospacing="1"/>
+              <w:textAlignment w:val="baseline"/>
+              <w:rPr>
+                <w:rFonts w:ascii="Calibri" w:eastAsia="Times New Roman" w:hAnsi="Calibri" w:cs="Calibri"/>
+                <w:bCs/>
+              </w:rPr>
+            </w:pPr>
+            <w:r>
+              <w:rPr>
+                <w:rFonts w:ascii="Calibri" w:eastAsia="Times New Roman" w:hAnsi="Calibri" w:cs="Calibri"/>
+                <w:bCs/>
+              </w:rPr>
+              <w:t xml:space="preserve">Niet een </w:t>
+            </w:r>
+            <w:proofErr w:type="spellStart"/>
+            <w:r>
+              <w:rPr>
+                <w:rFonts w:ascii="Calibri" w:eastAsia="Times New Roman" w:hAnsi="Calibri" w:cs="Calibri"/>
+                <w:bCs/>
+              </w:rPr>
+              <w:t>inter</w:t>
+            </w:r>
+            <w:proofErr w:type="spellEnd"/>
+            <w:r>
+              <w:rPr>
+                <w:rFonts w:ascii="Calibri" w:eastAsia="Times New Roman" w:hAnsi="Calibri" w:cs="Calibri"/>
+                <w:bCs/>
+              </w:rPr>
+              <w:t>-taak mechanisme</w:t>
+            </w:r>
+          </w:p>
+          <w:p>
+            <w:pPr>
+              <w:pStyle w:val="Lijstalinea"/>
+              <w:numPr>
+                <w:ilvl w:val="0"/>
+                <w:numId w:val="25"/>
+              </w:numPr>
+              <w:spacing w:beforeAutospacing="1" w:afterAutospacing="1"/>
+              <w:textAlignment w:val="baseline"/>
+              <w:rPr>
+                <w:rFonts w:ascii="Calibri" w:eastAsia="Times New Roman" w:hAnsi="Calibri" w:cs="Calibri"/>
+                <w:bCs/>
+              </w:rPr>
+            </w:pPr>
+            <w:r>
+              <w:rPr>
+                <w:rFonts w:ascii="Calibri" w:eastAsia="Times New Roman" w:hAnsi="Calibri" w:cs="Calibri"/>
+                <w:bCs/>
+              </w:rPr>
+              <w:t>Kan op gewacht worden</w:t>
+            </w:r>
+          </w:p>
+          <w:p>
+            <w:pPr>
+              <w:pStyle w:val="Lijstalinea"/>
+              <w:numPr>
+                <w:ilvl w:val="0"/>
+                <w:numId w:val="25"/>
+              </w:numPr>
+              <w:spacing w:beforeAutospacing="1" w:afterAutospacing="1"/>
+              <w:textAlignment w:val="baseline"/>
+              <w:rPr>
+                <w:rFonts w:ascii="Calibri" w:eastAsia="Times New Roman" w:hAnsi="Calibri" w:cs="Calibri"/>
+                <w:bCs/>
+              </w:rPr>
+            </w:pPr>
+            <w:r>
+              <w:rPr>
+                <w:rFonts w:ascii="Calibri" w:eastAsia="Times New Roman" w:hAnsi="Calibri" w:cs="Calibri"/>
+                <w:bCs/>
+              </w:rPr>
+              <w:t>Geeft op een gezette tijd een signaal af</w:t>
+            </w:r>
+          </w:p>
         </w:tc>
       </w:tr>
     </w:tbl>
@@ -1077,6 +1483,7 @@
         <w:pStyle w:val="Kop2"/>
       </w:pPr>
       <w:r>
+        <w:lastRenderedPageBreak/>
         <w:t>Kandidaat RTOS-en</w:t>
       </w:r>
     </w:p>
@@ -1314,7 +1721,6 @@
             <w:proofErr w:type="spellStart"/>
             <w:proofErr w:type="gramStart"/>
             <w:r>
-              <w:lastRenderedPageBreak/>
               <w:t>scmRTOS</w:t>
             </w:r>
             <w:proofErr w:type="spellEnd"/>
@@ -3923,6 +4329,7 @@
         <w:pStyle w:val="Kop2"/>
       </w:pPr>
       <w:r>
+        <w:lastRenderedPageBreak/>
         <w:t>Niet ondersteunde functionaliteiten</w:t>
       </w:r>
     </w:p>
@@ -4234,7 +4641,6 @@
             </w:pPr>
             <w:proofErr w:type="spellStart"/>
             <w:r>
-              <w:lastRenderedPageBreak/>
               <w:t>Stratify</w:t>
             </w:r>
             <w:proofErr w:type="spellEnd"/>
@@ -4250,7 +4656,6 @@
         <w:pStyle w:val="Bijschrift"/>
       </w:pPr>
       <w:r>
-        <w:lastRenderedPageBreak/>
         <w:t xml:space="preserve">Tabel </w:t>
       </w:r>
       <w:r>
@@ -4581,7 +4986,23 @@
           <w:b/>
           <w:i/>
         </w:rPr>
-        <w:t xml:space="preserve"> operating system kunnen tasks en de concurrency mechanismen, pool, channel, </w:t>
+        <w:t xml:space="preserve"> operating system kunnen tasks en de concurrency mechanismen, pool, </w:t>
+      </w:r>
+      <w:proofErr w:type="spellStart"/>
+      <w:r>
+        <w:rPr>
+          <w:b/>
+          <w:i/>
+        </w:rPr>
+        <w:t>channel</w:t>
+      </w:r>
+      <w:proofErr w:type="spellEnd"/>
+      <w:r>
+        <w:rPr>
+          <w:b/>
+          <w:i/>
+        </w:rPr>
+        <w:t xml:space="preserve">, </w:t>
       </w:r>
       <w:proofErr w:type="spellStart"/>
       <w:r>
@@ -4645,7 +5066,15 @@
           <w:b/>
           <w:i/>
         </w:rPr>
-        <w:t>, zoals aangeboden door het Arduino RTOS, met zo weinig mogelijk overhead worden gerealiseerd?’</w:t>
+        <w:t xml:space="preserve">, </w:t>
+      </w:r>
+      <w:r>
+        <w:rPr>
+          <w:b/>
+          <w:i/>
+        </w:rPr>
+        <w:lastRenderedPageBreak/>
+        <w:t>zoals aangeboden door het Arduino RTOS, met zo weinig mogelijk overhead worden gerealiseerd?’</w:t>
       </w:r>
       <w:r>
         <w:t xml:space="preserve"> </w:t>
@@ -4720,11 +5149,7 @@
       </w:r>
       <w:proofErr w:type="spellEnd"/>
       <w:r>
-        <w:t xml:space="preserve">. </w:t>
-      </w:r>
-      <w:r>
-        <w:lastRenderedPageBreak/>
-        <w:t xml:space="preserve">Binnen het te bouwen systeem is een </w:t>
+        <w:t xml:space="preserve">. Binnen het te bouwen systeem is een </w:t>
       </w:r>
       <w:proofErr w:type="spellStart"/>
       <w:r>
@@ -5016,6 +5441,119 @@
     </w:lvl>
   </w:abstractNum>
   <w:abstractNum w:abstractNumId="2" w15:restartNumberingAfterBreak="0">
+    <w:nsid w:val="06634126"/>
+    <w:multiLevelType w:val="hybridMultilevel"/>
+    <w:tmpl w:val="446AF922"/>
+    <w:lvl w:ilvl="0" w:tplc="04090001">
+      <w:start w:val="1"/>
+      <w:numFmt w:val="bullet"/>
+      <w:lvlText w:val=""/>
+      <w:lvlJc w:val="left"/>
+      <w:pPr>
+        <w:ind w:left="720" w:hanging="360"/>
+      </w:pPr>
+      <w:rPr>
+        <w:rFonts w:ascii="Symbol" w:hAnsi="Symbol" w:hint="default"/>
+      </w:rPr>
+    </w:lvl>
+    <w:lvl w:ilvl="1" w:tplc="04090003" w:tentative="1">
+      <w:start w:val="1"/>
+      <w:numFmt w:val="bullet"/>
+      <w:lvlText w:val="o"/>
+      <w:lvlJc w:val="left"/>
+      <w:pPr>
+        <w:ind w:left="1440" w:hanging="360"/>
+      </w:pPr>
+      <w:rPr>
+        <w:rFonts w:ascii="Courier New" w:hAnsi="Courier New" w:cs="Courier New" w:hint="default"/>
+      </w:rPr>
+    </w:lvl>
+    <w:lvl w:ilvl="2" w:tplc="04090005" w:tentative="1">
+      <w:start w:val="1"/>
+      <w:numFmt w:val="bullet"/>
+      <w:lvlText w:val=""/>
+      <w:lvlJc w:val="left"/>
+      <w:pPr>
+        <w:ind w:left="2160" w:hanging="360"/>
+      </w:pPr>
+      <w:rPr>
+        <w:rFonts w:ascii="Wingdings" w:hAnsi="Wingdings" w:hint="default"/>
+      </w:rPr>
+    </w:lvl>
+    <w:lvl w:ilvl="3" w:tplc="04090001" w:tentative="1">
+      <w:start w:val="1"/>
+      <w:numFmt w:val="bullet"/>
+      <w:lvlText w:val=""/>
+      <w:lvlJc w:val="left"/>
+      <w:pPr>
+        <w:ind w:left="2880" w:hanging="360"/>
+      </w:pPr>
+      <w:rPr>
+        <w:rFonts w:ascii="Symbol" w:hAnsi="Symbol" w:hint="default"/>
+      </w:rPr>
+    </w:lvl>
+    <w:lvl w:ilvl="4" w:tplc="04090003" w:tentative="1">
+      <w:start w:val="1"/>
+      <w:numFmt w:val="bullet"/>
+      <w:lvlText w:val="o"/>
+      <w:lvlJc w:val="left"/>
+      <w:pPr>
+        <w:ind w:left="3600" w:hanging="360"/>
+      </w:pPr>
+      <w:rPr>
+        <w:rFonts w:ascii="Courier New" w:hAnsi="Courier New" w:cs="Courier New" w:hint="default"/>
+      </w:rPr>
+    </w:lvl>
+    <w:lvl w:ilvl="5" w:tplc="04090005" w:tentative="1">
+      <w:start w:val="1"/>
+      <w:numFmt w:val="bullet"/>
+      <w:lvlText w:val=""/>
+      <w:lvlJc w:val="left"/>
+      <w:pPr>
+        <w:ind w:left="4320" w:hanging="360"/>
+      </w:pPr>
+      <w:rPr>
+        <w:rFonts w:ascii="Wingdings" w:hAnsi="Wingdings" w:hint="default"/>
+      </w:rPr>
+    </w:lvl>
+    <w:lvl w:ilvl="6" w:tplc="04090001" w:tentative="1">
+      <w:start w:val="1"/>
+      <w:numFmt w:val="bullet"/>
+      <w:lvlText w:val=""/>
+      <w:lvlJc w:val="left"/>
+      <w:pPr>
+        <w:ind w:left="5040" w:hanging="360"/>
+      </w:pPr>
+      <w:rPr>
+        <w:rFonts w:ascii="Symbol" w:hAnsi="Symbol" w:hint="default"/>
+      </w:rPr>
+    </w:lvl>
+    <w:lvl w:ilvl="7" w:tplc="04090003" w:tentative="1">
+      <w:start w:val="1"/>
+      <w:numFmt w:val="bullet"/>
+      <w:lvlText w:val="o"/>
+      <w:lvlJc w:val="left"/>
+      <w:pPr>
+        <w:ind w:left="5760" w:hanging="360"/>
+      </w:pPr>
+      <w:rPr>
+        <w:rFonts w:ascii="Courier New" w:hAnsi="Courier New" w:cs="Courier New" w:hint="default"/>
+      </w:rPr>
+    </w:lvl>
+    <w:lvl w:ilvl="8" w:tplc="04090005" w:tentative="1">
+      <w:start w:val="1"/>
+      <w:numFmt w:val="bullet"/>
+      <w:lvlText w:val=""/>
+      <w:lvlJc w:val="left"/>
+      <w:pPr>
+        <w:ind w:left="6480" w:hanging="360"/>
+      </w:pPr>
+      <w:rPr>
+        <w:rFonts w:ascii="Wingdings" w:hAnsi="Wingdings" w:hint="default"/>
+      </w:rPr>
+    </w:lvl>
+  </w:abstractNum>
+  <w:abstractNum w:abstractNumId="3" w15:restartNumberingAfterBreak="0">
     <w:nsid w:val="0BCD5E7F"/>
     <w:multiLevelType w:val="multilevel"/>
     <w:tmpl w:val="0A6AFCB8"/>
@@ -5164,7 +5702,7 @@
       </w:rPr>
     </w:lvl>
   </w:abstractNum>
-  <w:abstractNum w:abstractNumId="3" w15:restartNumberingAfterBreak="0">
+  <w:abstractNum w:abstractNumId="4" w15:restartNumberingAfterBreak="0">
     <w:nsid w:val="122674EB"/>
     <w:multiLevelType w:val="multilevel"/>
     <w:tmpl w:val="4822BD5A"/>
@@ -5313,7 +5851,7 @@
       </w:rPr>
     </w:lvl>
   </w:abstractNum>
-  <w:abstractNum w:abstractNumId="4" w15:restartNumberingAfterBreak="0">
+  <w:abstractNum w:abstractNumId="5" w15:restartNumberingAfterBreak="0">
     <w:nsid w:val="1B1473CD"/>
     <w:multiLevelType w:val="multilevel"/>
     <w:tmpl w:val="93A246CE"/>
@@ -5462,7 +6000,233 @@
       </w:rPr>
     </w:lvl>
   </w:abstractNum>
-  <w:abstractNum w:abstractNumId="5" w15:restartNumberingAfterBreak="0">
+  <w:abstractNum w:abstractNumId="6" w15:restartNumberingAfterBreak="0">
+    <w:nsid w:val="1F070AFA"/>
+    <w:multiLevelType w:val="hybridMultilevel"/>
+    <w:tmpl w:val="8F645CA4"/>
+    <w:lvl w:ilvl="0" w:tplc="04090001">
+      <w:start w:val="1"/>
+      <w:numFmt w:val="bullet"/>
+      <w:lvlText w:val=""/>
+      <w:lvlJc w:val="left"/>
+      <w:pPr>
+        <w:ind w:left="720" w:hanging="360"/>
+      </w:pPr>
+      <w:rPr>
+        <w:rFonts w:ascii="Symbol" w:hAnsi="Symbol" w:hint="default"/>
+      </w:rPr>
+    </w:lvl>
+    <w:lvl w:ilvl="1" w:tplc="04090003" w:tentative="1">
+      <w:start w:val="1"/>
+      <w:numFmt w:val="bullet"/>
+      <w:lvlText w:val="o"/>
+      <w:lvlJc w:val="left"/>
+      <w:pPr>
+        <w:ind w:left="1440" w:hanging="360"/>
+      </w:pPr>
+      <w:rPr>
+        <w:rFonts w:ascii="Courier New" w:hAnsi="Courier New" w:cs="Courier New" w:hint="default"/>
+      </w:rPr>
+    </w:lvl>
+    <w:lvl w:ilvl="2" w:tplc="04090005" w:tentative="1">
+      <w:start w:val="1"/>
+      <w:numFmt w:val="bullet"/>
+      <w:lvlText w:val=""/>
+      <w:lvlJc w:val="left"/>
+      <w:pPr>
+        <w:ind w:left="2160" w:hanging="360"/>
+      </w:pPr>
+      <w:rPr>
+        <w:rFonts w:ascii="Wingdings" w:hAnsi="Wingdings" w:hint="default"/>
+      </w:rPr>
+    </w:lvl>
+    <w:lvl w:ilvl="3" w:tplc="04090001" w:tentative="1">
+      <w:start w:val="1"/>
+      <w:numFmt w:val="bullet"/>
+      <w:lvlText w:val=""/>
+      <w:lvlJc w:val="left"/>
+      <w:pPr>
+        <w:ind w:left="2880" w:hanging="360"/>
+      </w:pPr>
+      <w:rPr>
+        <w:rFonts w:ascii="Symbol" w:hAnsi="Symbol" w:hint="default"/>
+      </w:rPr>
+    </w:lvl>
+    <w:lvl w:ilvl="4" w:tplc="04090003" w:tentative="1">
+      <w:start w:val="1"/>
+      <w:numFmt w:val="bullet"/>
+      <w:lvlText w:val="o"/>
+      <w:lvlJc w:val="left"/>
+      <w:pPr>
+        <w:ind w:left="3600" w:hanging="360"/>
+      </w:pPr>
+      <w:rPr>
+        <w:rFonts w:ascii="Courier New" w:hAnsi="Courier New" w:cs="Courier New" w:hint="default"/>
+      </w:rPr>
+    </w:lvl>
+    <w:lvl w:ilvl="5" w:tplc="04090005" w:tentative="1">
+      <w:start w:val="1"/>
+      <w:numFmt w:val="bullet"/>
+      <w:lvlText w:val=""/>
+      <w:lvlJc w:val="left"/>
+      <w:pPr>
+        <w:ind w:left="4320" w:hanging="360"/>
+      </w:pPr>
+      <w:rPr>
+        <w:rFonts w:ascii="Wingdings" w:hAnsi="Wingdings" w:hint="default"/>
+      </w:rPr>
+    </w:lvl>
+    <w:lvl w:ilvl="6" w:tplc="04090001" w:tentative="1">
+      <w:start w:val="1"/>
+      <w:numFmt w:val="bullet"/>
+      <w:lvlText w:val=""/>
+      <w:lvlJc w:val="left"/>
+      <w:pPr>
+        <w:ind w:left="5040" w:hanging="360"/>
+      </w:pPr>
+      <w:rPr>
+        <w:rFonts w:ascii="Symbol" w:hAnsi="Symbol" w:hint="default"/>
+      </w:rPr>
+    </w:lvl>
+    <w:lvl w:ilvl="7" w:tplc="04090003" w:tentative="1">
+      <w:start w:val="1"/>
+      <w:numFmt w:val="bullet"/>
+      <w:lvlText w:val="o"/>
+      <w:lvlJc w:val="left"/>
+      <w:pPr>
+        <w:ind w:left="5760" w:hanging="360"/>
+      </w:pPr>
+      <w:rPr>
+        <w:rFonts w:ascii="Courier New" w:hAnsi="Courier New" w:cs="Courier New" w:hint="default"/>
+      </w:rPr>
+    </w:lvl>
+    <w:lvl w:ilvl="8" w:tplc="04090005" w:tentative="1">
+      <w:start w:val="1"/>
+      <w:numFmt w:val="bullet"/>
+      <w:lvlText w:val=""/>
+      <w:lvlJc w:val="left"/>
+      <w:pPr>
+        <w:ind w:left="6480" w:hanging="360"/>
+      </w:pPr>
+      <w:rPr>
+        <w:rFonts w:ascii="Wingdings" w:hAnsi="Wingdings" w:hint="default"/>
+      </w:rPr>
+    </w:lvl>
+  </w:abstractNum>
+  <w:abstractNum w:abstractNumId="7" w15:restartNumberingAfterBreak="0">
+    <w:nsid w:val="1FD85247"/>
+    <w:multiLevelType w:val="hybridMultilevel"/>
+    <w:tmpl w:val="760E882C"/>
+    <w:lvl w:ilvl="0" w:tplc="04090001">
+      <w:start w:val="1"/>
+      <w:numFmt w:val="bullet"/>
+      <w:lvlText w:val=""/>
+      <w:lvlJc w:val="left"/>
+      <w:pPr>
+        <w:ind w:left="720" w:hanging="360"/>
+      </w:pPr>
+      <w:rPr>
+        <w:rFonts w:ascii="Symbol" w:hAnsi="Symbol" w:hint="default"/>
+      </w:rPr>
+    </w:lvl>
+    <w:lvl w:ilvl="1" w:tplc="04090003" w:tentative="1">
+      <w:start w:val="1"/>
+      <w:numFmt w:val="bullet"/>
+      <w:lvlText w:val="o"/>
+      <w:lvlJc w:val="left"/>
+      <w:pPr>
+        <w:ind w:left="1440" w:hanging="360"/>
+      </w:pPr>
+      <w:rPr>
+        <w:rFonts w:ascii="Courier New" w:hAnsi="Courier New" w:cs="Courier New" w:hint="default"/>
+      </w:rPr>
+    </w:lvl>
+    <w:lvl w:ilvl="2" w:tplc="04090005" w:tentative="1">
+      <w:start w:val="1"/>
+      <w:numFmt w:val="bullet"/>
+      <w:lvlText w:val=""/>
+      <w:lvlJc w:val="left"/>
+      <w:pPr>
+        <w:ind w:left="2160" w:hanging="360"/>
+      </w:pPr>
+      <w:rPr>
+        <w:rFonts w:ascii="Wingdings" w:hAnsi="Wingdings" w:hint="default"/>
+      </w:rPr>
+    </w:lvl>
+    <w:lvl w:ilvl="3" w:tplc="04090001" w:tentative="1">
+      <w:start w:val="1"/>
+      <w:numFmt w:val="bullet"/>
+      <w:lvlText w:val=""/>
+      <w:lvlJc w:val="left"/>
+      <w:pPr>
+        <w:ind w:left="2880" w:hanging="360"/>
+      </w:pPr>
+      <w:rPr>
+        <w:rFonts w:ascii="Symbol" w:hAnsi="Symbol" w:hint="default"/>
+      </w:rPr>
+    </w:lvl>
+    <w:lvl w:ilvl="4" w:tplc="04090003" w:tentative="1">
+      <w:start w:val="1"/>
+      <w:numFmt w:val="bullet"/>
+      <w:lvlText w:val="o"/>
+      <w:lvlJc w:val="left"/>
+      <w:pPr>
+        <w:ind w:left="3600" w:hanging="360"/>
+      </w:pPr>
+      <w:rPr>
+        <w:rFonts w:ascii="Courier New" w:hAnsi="Courier New" w:cs="Courier New" w:hint="default"/>
+      </w:rPr>
+    </w:lvl>
+    <w:lvl w:ilvl="5" w:tplc="04090005" w:tentative="1">
+      <w:start w:val="1"/>
+      <w:numFmt w:val="bullet"/>
+      <w:lvlText w:val=""/>
+      <w:lvlJc w:val="left"/>
+      <w:pPr>
+        <w:ind w:left="4320" w:hanging="360"/>
+      </w:pPr>
+      <w:rPr>
+        <w:rFonts w:ascii="Wingdings" w:hAnsi="Wingdings" w:hint="default"/>
+      </w:rPr>
+    </w:lvl>
+    <w:lvl w:ilvl="6" w:tplc="04090001" w:tentative="1">
+      <w:start w:val="1"/>
+      <w:numFmt w:val="bullet"/>
+      <w:lvlText w:val=""/>
+      <w:lvlJc w:val="left"/>
+      <w:pPr>
+        <w:ind w:left="5040" w:hanging="360"/>
+      </w:pPr>
+      <w:rPr>
+        <w:rFonts w:ascii="Symbol" w:hAnsi="Symbol" w:hint="default"/>
+      </w:rPr>
+    </w:lvl>
+    <w:lvl w:ilvl="7" w:tplc="04090003" w:tentative="1">
+      <w:start w:val="1"/>
+      <w:numFmt w:val="bullet"/>
+      <w:lvlText w:val="o"/>
+      <w:lvlJc w:val="left"/>
+      <w:pPr>
+        <w:ind w:left="5760" w:hanging="360"/>
+      </w:pPr>
+      <w:rPr>
+        <w:rFonts w:ascii="Courier New" w:hAnsi="Courier New" w:cs="Courier New" w:hint="default"/>
+      </w:rPr>
+    </w:lvl>
+    <w:lvl w:ilvl="8" w:tplc="04090005" w:tentative="1">
+      <w:start w:val="1"/>
+      <w:numFmt w:val="bullet"/>
+      <w:lvlText w:val=""/>
+      <w:lvlJc w:val="left"/>
+      <w:pPr>
+        <w:ind w:left="6480" w:hanging="360"/>
+      </w:pPr>
+      <w:rPr>
+        <w:rFonts w:ascii="Wingdings" w:hAnsi="Wingdings" w:hint="default"/>
+      </w:rPr>
+    </w:lvl>
+  </w:abstractNum>
+  <w:abstractNum w:abstractNumId="8" w15:restartNumberingAfterBreak="0">
     <w:nsid w:val="30296191"/>
     <w:multiLevelType w:val="multilevel"/>
     <w:tmpl w:val="89643482"/>
@@ -5611,7 +6375,7 @@
       </w:rPr>
     </w:lvl>
   </w:abstractNum>
-  <w:abstractNum w:abstractNumId="6" w15:restartNumberingAfterBreak="0">
+  <w:abstractNum w:abstractNumId="9" w15:restartNumberingAfterBreak="0">
     <w:nsid w:val="3E0637EA"/>
     <w:multiLevelType w:val="multilevel"/>
     <w:tmpl w:val="ABD6A436"/>
@@ -5760,7 +6524,7 @@
       </w:rPr>
     </w:lvl>
   </w:abstractNum>
-  <w:abstractNum w:abstractNumId="7" w15:restartNumberingAfterBreak="0">
+  <w:abstractNum w:abstractNumId="10" w15:restartNumberingAfterBreak="0">
     <w:nsid w:val="3F70763E"/>
     <w:multiLevelType w:val="multilevel"/>
     <w:tmpl w:val="F49003D0"/>
@@ -5909,7 +6673,7 @@
       </w:rPr>
     </w:lvl>
   </w:abstractNum>
-  <w:abstractNum w:abstractNumId="8" w15:restartNumberingAfterBreak="0">
+  <w:abstractNum w:abstractNumId="11" w15:restartNumberingAfterBreak="0">
     <w:nsid w:val="44C16693"/>
     <w:multiLevelType w:val="hybridMultilevel"/>
     <w:tmpl w:val="CD18ACF0"/>
@@ -6022,7 +6786,7 @@
       </w:rPr>
     </w:lvl>
   </w:abstractNum>
-  <w:abstractNum w:abstractNumId="9" w15:restartNumberingAfterBreak="0">
+  <w:abstractNum w:abstractNumId="12" w15:restartNumberingAfterBreak="0">
     <w:nsid w:val="483B3BA3"/>
     <w:multiLevelType w:val="multilevel"/>
     <w:tmpl w:val="160AE992"/>
@@ -6171,7 +6935,7 @@
       </w:rPr>
     </w:lvl>
   </w:abstractNum>
-  <w:abstractNum w:abstractNumId="10" w15:restartNumberingAfterBreak="0">
+  <w:abstractNum w:abstractNumId="13" w15:restartNumberingAfterBreak="0">
     <w:nsid w:val="578147C7"/>
     <w:multiLevelType w:val="multilevel"/>
     <w:tmpl w:val="BD004B82"/>
@@ -6320,7 +7084,7 @@
       </w:rPr>
     </w:lvl>
   </w:abstractNum>
-  <w:abstractNum w:abstractNumId="11" w15:restartNumberingAfterBreak="0">
+  <w:abstractNum w:abstractNumId="14" w15:restartNumberingAfterBreak="0">
     <w:nsid w:val="5863098D"/>
     <w:multiLevelType w:val="multilevel"/>
     <w:tmpl w:val="3EF0DE94"/>
@@ -6469,7 +7233,7 @@
       </w:rPr>
     </w:lvl>
   </w:abstractNum>
-  <w:abstractNum w:abstractNumId="12" w15:restartNumberingAfterBreak="0">
+  <w:abstractNum w:abstractNumId="15" w15:restartNumberingAfterBreak="0">
     <w:nsid w:val="5C091697"/>
     <w:multiLevelType w:val="multilevel"/>
     <w:tmpl w:val="C95E9900"/>
@@ -6618,7 +7382,7 @@
       </w:rPr>
     </w:lvl>
   </w:abstractNum>
-  <w:abstractNum w:abstractNumId="13" w15:restartNumberingAfterBreak="0">
+  <w:abstractNum w:abstractNumId="16" w15:restartNumberingAfterBreak="0">
     <w:nsid w:val="6044537C"/>
     <w:multiLevelType w:val="multilevel"/>
     <w:tmpl w:val="06EE3FEA"/>
@@ -6767,7 +7531,7 @@
       </w:rPr>
     </w:lvl>
   </w:abstractNum>
-  <w:abstractNum w:abstractNumId="14" w15:restartNumberingAfterBreak="0">
+  <w:abstractNum w:abstractNumId="17" w15:restartNumberingAfterBreak="0">
     <w:nsid w:val="61B8086D"/>
     <w:multiLevelType w:val="multilevel"/>
     <w:tmpl w:val="C6BCAED4"/>
@@ -6916,7 +7680,120 @@
       </w:rPr>
     </w:lvl>
   </w:abstractNum>
-  <w:abstractNum w:abstractNumId="15" w15:restartNumberingAfterBreak="0">
+  <w:abstractNum w:abstractNumId="18" w15:restartNumberingAfterBreak="0">
+    <w:nsid w:val="659D0E15"/>
+    <w:multiLevelType w:val="hybridMultilevel"/>
+    <w:tmpl w:val="F6E2022A"/>
+    <w:lvl w:ilvl="0" w:tplc="04090001">
+      <w:start w:val="1"/>
+      <w:numFmt w:val="bullet"/>
+      <w:lvlText w:val=""/>
+      <w:lvlJc w:val="left"/>
+      <w:pPr>
+        <w:ind w:left="720" w:hanging="360"/>
+      </w:pPr>
+      <w:rPr>
+        <w:rFonts w:ascii="Symbol" w:hAnsi="Symbol" w:hint="default"/>
+      </w:rPr>
+    </w:lvl>
+    <w:lvl w:ilvl="1" w:tplc="04090003" w:tentative="1">
+      <w:start w:val="1"/>
+      <w:numFmt w:val="bullet"/>
+      <w:lvlText w:val="o"/>
+      <w:lvlJc w:val="left"/>
+      <w:pPr>
+        <w:ind w:left="1440" w:hanging="360"/>
+      </w:pPr>
+      <w:rPr>
+        <w:rFonts w:ascii="Courier New" w:hAnsi="Courier New" w:cs="Courier New" w:hint="default"/>
+      </w:rPr>
+    </w:lvl>
+    <w:lvl w:ilvl="2" w:tplc="04090005" w:tentative="1">
+      <w:start w:val="1"/>
+      <w:numFmt w:val="bullet"/>
+      <w:lvlText w:val=""/>
+      <w:lvlJc w:val="left"/>
+      <w:pPr>
+        <w:ind w:left="2160" w:hanging="360"/>
+      </w:pPr>
+      <w:rPr>
+        <w:rFonts w:ascii="Wingdings" w:hAnsi="Wingdings" w:hint="default"/>
+      </w:rPr>
+    </w:lvl>
+    <w:lvl w:ilvl="3" w:tplc="04090001" w:tentative="1">
+      <w:start w:val="1"/>
+      <w:numFmt w:val="bullet"/>
+      <w:lvlText w:val=""/>
+      <w:lvlJc w:val="left"/>
+      <w:pPr>
+        <w:ind w:left="2880" w:hanging="360"/>
+      </w:pPr>
+      <w:rPr>
+        <w:rFonts w:ascii="Symbol" w:hAnsi="Symbol" w:hint="default"/>
+      </w:rPr>
+    </w:lvl>
+    <w:lvl w:ilvl="4" w:tplc="04090003" w:tentative="1">
+      <w:start w:val="1"/>
+      <w:numFmt w:val="bullet"/>
+      <w:lvlText w:val="o"/>
+      <w:lvlJc w:val="left"/>
+      <w:pPr>
+        <w:ind w:left="3600" w:hanging="360"/>
+      </w:pPr>
+      <w:rPr>
+        <w:rFonts w:ascii="Courier New" w:hAnsi="Courier New" w:cs="Courier New" w:hint="default"/>
+      </w:rPr>
+    </w:lvl>
+    <w:lvl w:ilvl="5" w:tplc="04090005" w:tentative="1">
+      <w:start w:val="1"/>
+      <w:numFmt w:val="bullet"/>
+      <w:lvlText w:val=""/>
+      <w:lvlJc w:val="left"/>
+      <w:pPr>
+        <w:ind w:left="4320" w:hanging="360"/>
+      </w:pPr>
+      <w:rPr>
+        <w:rFonts w:ascii="Wingdings" w:hAnsi="Wingdings" w:hint="default"/>
+      </w:rPr>
+    </w:lvl>
+    <w:lvl w:ilvl="6" w:tplc="04090001" w:tentative="1">
+      <w:start w:val="1"/>
+      <w:numFmt w:val="bullet"/>
+      <w:lvlText w:val=""/>
+      <w:lvlJc w:val="left"/>
+      <w:pPr>
+        <w:ind w:left="5040" w:hanging="360"/>
+      </w:pPr>
+      <w:rPr>
+        <w:rFonts w:ascii="Symbol" w:hAnsi="Symbol" w:hint="default"/>
+      </w:rPr>
+    </w:lvl>
+    <w:lvl w:ilvl="7" w:tplc="04090003" w:tentative="1">
+      <w:start w:val="1"/>
+      <w:numFmt w:val="bullet"/>
+      <w:lvlText w:val="o"/>
+      <w:lvlJc w:val="left"/>
+      <w:pPr>
+        <w:ind w:left="5760" w:hanging="360"/>
+      </w:pPr>
+      <w:rPr>
+        <w:rFonts w:ascii="Courier New" w:hAnsi="Courier New" w:cs="Courier New" w:hint="default"/>
+      </w:rPr>
+    </w:lvl>
+    <w:lvl w:ilvl="8" w:tplc="04090005" w:tentative="1">
+      <w:start w:val="1"/>
+      <w:numFmt w:val="bullet"/>
+      <w:lvlText w:val=""/>
+      <w:lvlJc w:val="left"/>
+      <w:pPr>
+        <w:ind w:left="6480" w:hanging="360"/>
+      </w:pPr>
+      <w:rPr>
+        <w:rFonts w:ascii="Wingdings" w:hAnsi="Wingdings" w:hint="default"/>
+      </w:rPr>
+    </w:lvl>
+  </w:abstractNum>
+  <w:abstractNum w:abstractNumId="19" w15:restartNumberingAfterBreak="0">
     <w:nsid w:val="6DCF0010"/>
     <w:multiLevelType w:val="multilevel"/>
     <w:tmpl w:val="3B9A167E"/>
@@ -7065,7 +7942,7 @@
       </w:rPr>
     </w:lvl>
   </w:abstractNum>
-  <w:abstractNum w:abstractNumId="16" w15:restartNumberingAfterBreak="0">
+  <w:abstractNum w:abstractNumId="20" w15:restartNumberingAfterBreak="0">
     <w:nsid w:val="6EBB3932"/>
     <w:multiLevelType w:val="multilevel"/>
     <w:tmpl w:val="E384CB1A"/>
@@ -7214,7 +8091,7 @@
       </w:rPr>
     </w:lvl>
   </w:abstractNum>
-  <w:abstractNum w:abstractNumId="17" w15:restartNumberingAfterBreak="0">
+  <w:abstractNum w:abstractNumId="21" w15:restartNumberingAfterBreak="0">
     <w:nsid w:val="719F3A19"/>
     <w:multiLevelType w:val="multilevel"/>
     <w:tmpl w:val="0128D0C8"/>
@@ -7363,7 +8240,7 @@
       </w:rPr>
     </w:lvl>
   </w:abstractNum>
-  <w:abstractNum w:abstractNumId="18" w15:restartNumberingAfterBreak="0">
+  <w:abstractNum w:abstractNumId="22" w15:restartNumberingAfterBreak="0">
     <w:nsid w:val="7A2400D4"/>
     <w:multiLevelType w:val="multilevel"/>
     <w:tmpl w:val="DAD6D8D8"/>
@@ -7512,7 +8389,7 @@
       </w:rPr>
     </w:lvl>
   </w:abstractNum>
-  <w:abstractNum w:abstractNumId="19" w15:restartNumberingAfterBreak="0">
+  <w:abstractNum w:abstractNumId="23" w15:restartNumberingAfterBreak="0">
     <w:nsid w:val="7A7A6829"/>
     <w:multiLevelType w:val="multilevel"/>
     <w:tmpl w:val="601A2532"/>
@@ -7658,6 +8535,119 @@
       <w:rPr>
         <w:rFonts w:ascii="Symbol" w:hAnsi="Symbol" w:hint="default"/>
         <w:sz w:val="20"/>
+      </w:rPr>
+    </w:lvl>
+  </w:abstractNum>
+  <w:abstractNum w:abstractNumId="24" w15:restartNumberingAfterBreak="0">
+    <w:nsid w:val="7B3B5081"/>
+    <w:multiLevelType w:val="hybridMultilevel"/>
+    <w:tmpl w:val="39525C56"/>
+    <w:lvl w:ilvl="0" w:tplc="04090001">
+      <w:start w:val="1"/>
+      <w:numFmt w:val="bullet"/>
+      <w:lvlText w:val=""/>
+      <w:lvlJc w:val="left"/>
+      <w:pPr>
+        <w:ind w:left="720" w:hanging="360"/>
+      </w:pPr>
+      <w:rPr>
+        <w:rFonts w:ascii="Symbol" w:hAnsi="Symbol" w:hint="default"/>
+      </w:rPr>
+    </w:lvl>
+    <w:lvl w:ilvl="1" w:tplc="04090003" w:tentative="1">
+      <w:start w:val="1"/>
+      <w:numFmt w:val="bullet"/>
+      <w:lvlText w:val="o"/>
+      <w:lvlJc w:val="left"/>
+      <w:pPr>
+        <w:ind w:left="1440" w:hanging="360"/>
+      </w:pPr>
+      <w:rPr>
+        <w:rFonts w:ascii="Courier New" w:hAnsi="Courier New" w:cs="Courier New" w:hint="default"/>
+      </w:rPr>
+    </w:lvl>
+    <w:lvl w:ilvl="2" w:tplc="04090005" w:tentative="1">
+      <w:start w:val="1"/>
+      <w:numFmt w:val="bullet"/>
+      <w:lvlText w:val=""/>
+      <w:lvlJc w:val="left"/>
+      <w:pPr>
+        <w:ind w:left="2160" w:hanging="360"/>
+      </w:pPr>
+      <w:rPr>
+        <w:rFonts w:ascii="Wingdings" w:hAnsi="Wingdings" w:hint="default"/>
+      </w:rPr>
+    </w:lvl>
+    <w:lvl w:ilvl="3" w:tplc="04090001" w:tentative="1">
+      <w:start w:val="1"/>
+      <w:numFmt w:val="bullet"/>
+      <w:lvlText w:val=""/>
+      <w:lvlJc w:val="left"/>
+      <w:pPr>
+        <w:ind w:left="2880" w:hanging="360"/>
+      </w:pPr>
+      <w:rPr>
+        <w:rFonts w:ascii="Symbol" w:hAnsi="Symbol" w:hint="default"/>
+      </w:rPr>
+    </w:lvl>
+    <w:lvl w:ilvl="4" w:tplc="04090003" w:tentative="1">
+      <w:start w:val="1"/>
+      <w:numFmt w:val="bullet"/>
+      <w:lvlText w:val="o"/>
+      <w:lvlJc w:val="left"/>
+      <w:pPr>
+        <w:ind w:left="3600" w:hanging="360"/>
+      </w:pPr>
+      <w:rPr>
+        <w:rFonts w:ascii="Courier New" w:hAnsi="Courier New" w:cs="Courier New" w:hint="default"/>
+      </w:rPr>
+    </w:lvl>
+    <w:lvl w:ilvl="5" w:tplc="04090005" w:tentative="1">
+      <w:start w:val="1"/>
+      <w:numFmt w:val="bullet"/>
+      <w:lvlText w:val=""/>
+      <w:lvlJc w:val="left"/>
+      <w:pPr>
+        <w:ind w:left="4320" w:hanging="360"/>
+      </w:pPr>
+      <w:rPr>
+        <w:rFonts w:ascii="Wingdings" w:hAnsi="Wingdings" w:hint="default"/>
+      </w:rPr>
+    </w:lvl>
+    <w:lvl w:ilvl="6" w:tplc="04090001" w:tentative="1">
+      <w:start w:val="1"/>
+      <w:numFmt w:val="bullet"/>
+      <w:lvlText w:val=""/>
+      <w:lvlJc w:val="left"/>
+      <w:pPr>
+        <w:ind w:left="5040" w:hanging="360"/>
+      </w:pPr>
+      <w:rPr>
+        <w:rFonts w:ascii="Symbol" w:hAnsi="Symbol" w:hint="default"/>
+      </w:rPr>
+    </w:lvl>
+    <w:lvl w:ilvl="7" w:tplc="04090003" w:tentative="1">
+      <w:start w:val="1"/>
+      <w:numFmt w:val="bullet"/>
+      <w:lvlText w:val="o"/>
+      <w:lvlJc w:val="left"/>
+      <w:pPr>
+        <w:ind w:left="5760" w:hanging="360"/>
+      </w:pPr>
+      <w:rPr>
+        <w:rFonts w:ascii="Courier New" w:hAnsi="Courier New" w:cs="Courier New" w:hint="default"/>
+      </w:rPr>
+    </w:lvl>
+    <w:lvl w:ilvl="8" w:tplc="04090005" w:tentative="1">
+      <w:start w:val="1"/>
+      <w:numFmt w:val="bullet"/>
+      <w:lvlText w:val=""/>
+      <w:lvlJc w:val="left"/>
+      <w:pPr>
+        <w:ind w:left="6480" w:hanging="360"/>
+      </w:pPr>
+      <w:rPr>
+        <w:rFonts w:ascii="Wingdings" w:hAnsi="Wingdings" w:hint="default"/>
       </w:rPr>
     </w:lvl>
   </w:abstractNum>
@@ -7665,61 +8655,76 @@
     <w:abstractNumId w:val="0"/>
   </w:num>
   <w:num w:numId="2">
+    <w:abstractNumId w:val="11"/>
+  </w:num>
+  <w:num w:numId="3">
+    <w:abstractNumId w:val="17"/>
+  </w:num>
+  <w:num w:numId="4">
+    <w:abstractNumId w:val="22"/>
+  </w:num>
+  <w:num w:numId="5">
+    <w:abstractNumId w:val="21"/>
+  </w:num>
+  <w:num w:numId="6">
     <w:abstractNumId w:val="8"/>
   </w:num>
-  <w:num w:numId="3">
+  <w:num w:numId="7">
+    <w:abstractNumId w:val="13"/>
+  </w:num>
+  <w:num w:numId="8">
+    <w:abstractNumId w:val="19"/>
+  </w:num>
+  <w:num w:numId="9">
+    <w:abstractNumId w:val="9"/>
+  </w:num>
+  <w:num w:numId="10">
     <w:abstractNumId w:val="14"/>
   </w:num>
-  <w:num w:numId="4">
-    <w:abstractNumId w:val="18"/>
+  <w:num w:numId="11">
+    <w:abstractNumId w:val="20"/>
   </w:num>
-  <w:num w:numId="5">
-    <w:abstractNumId w:val="17"/>
+  <w:num w:numId="12">
+    <w:abstractNumId w:val="4"/>
   </w:num>
-  <w:num w:numId="6">
-    <w:abstractNumId w:val="5"/>
-  </w:num>
-  <w:num w:numId="7">
-    <w:abstractNumId w:val="10"/>
-  </w:num>
-  <w:num w:numId="8">
+  <w:num w:numId="13">
     <w:abstractNumId w:val="15"/>
   </w:num>
-  <w:num w:numId="9">
-    <w:abstractNumId w:val="6"/>
-  </w:num>
-  <w:num w:numId="10">
-    <w:abstractNumId w:val="11"/>
-  </w:num>
-  <w:num w:numId="11">
-    <w:abstractNumId w:val="16"/>
-  </w:num>
-  <w:num w:numId="12">
-    <w:abstractNumId w:val="3"/>
-  </w:num>
-  <w:num w:numId="13">
-    <w:abstractNumId w:val="12"/>
-  </w:num>
   <w:num w:numId="14">
-    <w:abstractNumId w:val="19"/>
+    <w:abstractNumId w:val="23"/>
   </w:num>
   <w:num w:numId="15">
     <w:abstractNumId w:val="1"/>
   </w:num>
   <w:num w:numId="16">
+    <w:abstractNumId w:val="3"/>
+  </w:num>
+  <w:num w:numId="17">
+    <w:abstractNumId w:val="16"/>
+  </w:num>
+  <w:num w:numId="18">
+    <w:abstractNumId w:val="5"/>
+  </w:num>
+  <w:num w:numId="19">
+    <w:abstractNumId w:val="12"/>
+  </w:num>
+  <w:num w:numId="20">
+    <w:abstractNumId w:val="10"/>
+  </w:num>
+  <w:num w:numId="21">
+    <w:abstractNumId w:val="7"/>
+  </w:num>
+  <w:num w:numId="22">
+    <w:abstractNumId w:val="24"/>
+  </w:num>
+  <w:num w:numId="23">
+    <w:abstractNumId w:val="18"/>
+  </w:num>
+  <w:num w:numId="24">
     <w:abstractNumId w:val="2"/>
   </w:num>
-  <w:num w:numId="17">
-    <w:abstractNumId w:val="13"/>
-  </w:num>
-  <w:num w:numId="18">
-    <w:abstractNumId w:val="4"/>
-  </w:num>
-  <w:num w:numId="19">
-    <w:abstractNumId w:val="9"/>
-  </w:num>
-  <w:num w:numId="20">
-    <w:abstractNumId w:val="7"/>
+  <w:num w:numId="25">
+    <w:abstractNumId w:val="6"/>
   </w:num>
 </w:numbering>
 </file>
@@ -7847,6 +8852,7 @@
     <w:lsdException w:name="HTML Sample" w:semiHidden="1" w:unhideWhenUsed="1"/>
     <w:lsdException w:name="HTML Typewriter" w:semiHidden="1" w:unhideWhenUsed="1"/>
     <w:lsdException w:name="HTML Variable" w:semiHidden="1" w:unhideWhenUsed="1"/>
+    <w:lsdException w:name="Normal Table" w:semiHidden="1" w:unhideWhenUsed="1"/>
     <w:lsdException w:name="annotation subject" w:semiHidden="1" w:unhideWhenUsed="1"/>
     <w:lsdException w:name="No List" w:semiHidden="1" w:unhideWhenUsed="1"/>
     <w:lsdException w:name="Outline List 1" w:semiHidden="1" w:unhideWhenUsed="1"/>
@@ -7893,8 +8899,10 @@
     <w:lsdException w:name="Table Subtle 2" w:semiHidden="1" w:unhideWhenUsed="1"/>
     <w:lsdException w:name="Table Web 1" w:semiHidden="1" w:unhideWhenUsed="1"/>
     <w:lsdException w:name="Table Web 2" w:semiHidden="1" w:unhideWhenUsed="1"/>
+    <w:lsdException w:name="Table Web 3" w:semiHidden="1" w:unhideWhenUsed="1"/>
     <w:lsdException w:name="Balloon Text" w:semiHidden="1" w:unhideWhenUsed="1"/>
     <w:lsdException w:name="Table Grid" w:uiPriority="39"/>
+    <w:lsdException w:name="Table Theme" w:semiHidden="1" w:unhideWhenUsed="1"/>
     <w:lsdException w:name="Placeholder Text" w:semiHidden="1"/>
     <w:lsdException w:name="No Spacing" w:uiPriority="1" w:qFormat="1"/>
     <w:lsdException w:name="Light Shading" w:uiPriority="60"/>
@@ -8557,4 +9565,16 @@
     </a:ext>
   </a:extLst>
 </a:theme>
+</file>
+
+<file path=customXml/item1.xml><?xml version="1.0" encoding="utf-8"?>
+<b:Sources xmlns:b="http://schemas.openxmlformats.org/officeDocument/2006/bibliography" xmlns="http://schemas.openxmlformats.org/officeDocument/2006/bibliography" SelectedStyle="\APASixthEditionOfficeOnline.xsl" StyleName="APA" Version="6"/>
+</file>
+
+<file path=customXml/itemProps1.xml><?xml version="1.0" encoding="utf-8"?>
+<ds:datastoreItem xmlns:ds="http://schemas.openxmlformats.org/officeDocument/2006/customXml" ds:itemID="{EE933620-066E-4025-8475-C110F94479C6}">
+  <ds:schemaRefs>
+    <ds:schemaRef ds:uri="http://schemas.openxmlformats.org/officeDocument/2006/bibliography"/>
+  </ds:schemaRefs>
+</ds:datastoreItem>
 </file>
</xml_diff>

<commit_message>
Onderzoek update (alleen nog maar proofreaden)
</commit_message>
<xml_diff>
--- a/Onderzoek/Onderzoeksverslag klad.docx
+++ b/Onderzoek/Onderzoeksverslag klad.docx
@@ -143,7 +143,15 @@
       </w:r>
       <w:proofErr w:type="spellEnd"/>
       <w:r>
-        <w:t xml:space="preserve"> operating system kunnen tasks en de </w:t>
+        <w:t xml:space="preserve"> operating system kunnen </w:t>
+      </w:r>
+      <w:proofErr w:type="spellStart"/>
+      <w:r>
+        <w:t>tasks</w:t>
+      </w:r>
+      <w:proofErr w:type="spellEnd"/>
+      <w:r>
+        <w:t xml:space="preserve"> en de </w:t>
       </w:r>
       <w:proofErr w:type="spellStart"/>
       <w:r>
@@ -624,14 +632,27 @@
       <w:r>
         <w:t xml:space="preserve">Tabel </w:t>
       </w:r>
-      <w:fldSimple w:instr=" SEQ Tabel \* ARABIC ">
-        <w:r>
-          <w:rPr>
-            <w:noProof/>
-          </w:rPr>
-          <w:t>1</w:t>
-        </w:r>
-      </w:fldSimple>
+      <w:r>
+        <w:fldChar w:fldCharType="begin"/>
+      </w:r>
+      <w:r>
+        <w:instrText xml:space="preserve"> SEQ Tabel \* ARABIC </w:instrText>
+      </w:r>
+      <w:r>
+        <w:fldChar w:fldCharType="separate"/>
+      </w:r>
+      <w:r>
+        <w:rPr>
+          <w:noProof/>
+        </w:rPr>
+        <w:t>1</w:t>
+      </w:r>
+      <w:r>
+        <w:rPr>
+          <w:noProof/>
+        </w:rPr>
+        <w:fldChar w:fldCharType="end"/>
+      </w:r>
       <w:r>
         <w:t>: Voorbeeld structurering resultaten deelvraag 3</w:t>
       </w:r>
@@ -1367,6 +1388,35 @@
                 <w:bCs/>
               </w:rPr>
             </w:pPr>
+            <w:r>
+              <w:rPr>
+                <w:rFonts w:ascii="Calibri" w:eastAsia="Times New Roman" w:hAnsi="Calibri" w:cs="Calibri"/>
+                <w:bCs/>
+              </w:rPr>
+              <w:t>Construct waar data in bewaard blijft gedurende een lopend programma.</w:t>
+            </w:r>
+          </w:p>
+          <w:p>
+            <w:pPr>
+              <w:pStyle w:val="Lijstalinea"/>
+              <w:numPr>
+                <w:ilvl w:val="0"/>
+                <w:numId w:val="25"/>
+              </w:numPr>
+              <w:spacing w:beforeAutospacing="1" w:afterAutospacing="1"/>
+              <w:textAlignment w:val="baseline"/>
+              <w:rPr>
+                <w:rFonts w:ascii="Calibri" w:eastAsia="Times New Roman" w:hAnsi="Calibri" w:cs="Calibri"/>
+                <w:bCs/>
+              </w:rPr>
+            </w:pPr>
+            <w:r>
+              <w:rPr>
+                <w:rFonts w:ascii="Calibri" w:eastAsia="Times New Roman" w:hAnsi="Calibri" w:cs="Calibri"/>
+                <w:bCs/>
+              </w:rPr>
+              <w:t>Voorkomt het onnodig opzoeken van data.</w:t>
+            </w:r>
           </w:p>
         </w:tc>
       </w:tr>
@@ -1378,14 +1428,27 @@
       <w:r>
         <w:t xml:space="preserve">Tabel </w:t>
       </w:r>
-      <w:fldSimple w:instr=" SEQ Tabel \* ARABIC ">
-        <w:r>
-          <w:rPr>
-            <w:noProof/>
-          </w:rPr>
-          <w:t>2</w:t>
-        </w:r>
-      </w:fldSimple>
+      <w:r>
+        <w:fldChar w:fldCharType="begin"/>
+      </w:r>
+      <w:r>
+        <w:instrText xml:space="preserve"> SEQ Tabel \* ARABIC </w:instrText>
+      </w:r>
+      <w:r>
+        <w:fldChar w:fldCharType="separate"/>
+      </w:r>
+      <w:r>
+        <w:rPr>
+          <w:noProof/>
+        </w:rPr>
+        <w:t>2</w:t>
+      </w:r>
+      <w:r>
+        <w:rPr>
+          <w:noProof/>
+        </w:rPr>
+        <w:fldChar w:fldCharType="end"/>
+      </w:r>
       <w:r>
         <w:t xml:space="preserve">: Overzicht Arduino </w:t>
       </w:r>
@@ -1429,6 +1492,7 @@
     </w:p>
     <w:p>
       <w:r>
+        <w:lastRenderedPageBreak/>
         <w:t xml:space="preserve">De lijst is eerst gefilterd op de beschikbaarheid op het </w:t>
       </w:r>
       <w:r>
@@ -1456,7 +1520,6 @@
         <w:t xml:space="preserve"> staat ook of een systeem actief wordt onderhouden. Alleen de actief onderhouden systemen zijn verder beoordeeld. De lijst had geen informatie over de ondersteuning van C en C++ of over beschikbare </w:t>
       </w:r>
       <w:r>
-        <w:lastRenderedPageBreak/>
         <w:t>documentatie</w:t>
       </w:r>
       <w:r>
@@ -1953,14 +2016,27 @@
       <w:r>
         <w:t xml:space="preserve">Tabel </w:t>
       </w:r>
-      <w:fldSimple w:instr=" SEQ Tabel \* ARABIC ">
-        <w:r>
-          <w:rPr>
-            <w:noProof/>
-          </w:rPr>
-          <w:t>3</w:t>
-        </w:r>
-      </w:fldSimple>
+      <w:r>
+        <w:fldChar w:fldCharType="begin"/>
+      </w:r>
+      <w:r>
+        <w:instrText xml:space="preserve"> SEQ Tabel \* ARABIC </w:instrText>
+      </w:r>
+      <w:r>
+        <w:fldChar w:fldCharType="separate"/>
+      </w:r>
+      <w:r>
+        <w:rPr>
+          <w:noProof/>
+        </w:rPr>
+        <w:t>3</w:t>
+      </w:r>
+      <w:r>
+        <w:rPr>
+          <w:noProof/>
+        </w:rPr>
+        <w:fldChar w:fldCharType="end"/>
+      </w:r>
       <w:r>
         <w:t>: Overzicht van kandidaat RTOS-en</w:t>
       </w:r>
@@ -2488,7 +2564,7 @@
               <w:bottom w:val="single" w:sz="8" w:space="0" w:color="auto"/>
               <w:right w:val="single" w:sz="8" w:space="0" w:color="auto"/>
             </w:tcBorders>
-            <w:shd w:val="clear" w:color="000000" w:fill="FF0000"/>
+            <w:shd w:val="clear" w:color="auto" w:fill="00FF00"/>
             <w:vAlign w:val="center"/>
             <w:hideMark/>
           </w:tcPr>
@@ -2703,7 +2779,7 @@
               <w:bottom w:val="single" w:sz="8" w:space="0" w:color="auto"/>
               <w:right w:val="single" w:sz="8" w:space="0" w:color="auto"/>
             </w:tcBorders>
-            <w:shd w:val="clear" w:color="000000" w:fill="FF0000"/>
+            <w:shd w:val="clear" w:color="auto" w:fill="00FF00"/>
             <w:vAlign w:val="center"/>
             <w:hideMark/>
           </w:tcPr>
@@ -2728,6 +2804,7 @@
               <w:rPr>
                 <w:rFonts w:ascii="Calibri" w:eastAsia="Times New Roman" w:hAnsi="Calibri" w:cs="Calibri"/>
                 <w:color w:val="000000"/>
+                <w:shd w:val="clear" w:color="auto" w:fill="00FF00"/>
               </w:rPr>
               <w:t> </w:t>
             </w:r>
@@ -3136,7 +3213,7 @@
               <w:bottom w:val="single" w:sz="8" w:space="0" w:color="auto"/>
               <w:right w:val="single" w:sz="8" w:space="0" w:color="auto"/>
             </w:tcBorders>
-            <w:shd w:val="clear" w:color="000000" w:fill="FF0000"/>
+            <w:shd w:val="clear" w:color="auto" w:fill="00FF00"/>
             <w:vAlign w:val="center"/>
             <w:hideMark/>
           </w:tcPr>
@@ -3349,7 +3426,7 @@
               <w:bottom w:val="single" w:sz="8" w:space="0" w:color="auto"/>
               <w:right w:val="single" w:sz="8" w:space="0" w:color="auto"/>
             </w:tcBorders>
-            <w:shd w:val="clear" w:color="000000" w:fill="FF0000"/>
+            <w:shd w:val="clear" w:color="auto" w:fill="00FF00"/>
             <w:vAlign w:val="center"/>
             <w:hideMark/>
           </w:tcPr>
@@ -3560,7 +3637,7 @@
               <w:bottom w:val="single" w:sz="8" w:space="0" w:color="auto"/>
               <w:right w:val="single" w:sz="8" w:space="0" w:color="auto"/>
             </w:tcBorders>
-            <w:shd w:val="clear" w:color="000000" w:fill="FF0000"/>
+            <w:shd w:val="clear" w:color="auto" w:fill="00FF00"/>
             <w:vAlign w:val="center"/>
             <w:hideMark/>
           </w:tcPr>
@@ -3775,7 +3852,7 @@
               <w:bottom w:val="single" w:sz="8" w:space="0" w:color="auto"/>
               <w:right w:val="single" w:sz="8" w:space="0" w:color="auto"/>
             </w:tcBorders>
-            <w:shd w:val="clear" w:color="000000" w:fill="00FF00"/>
+            <w:shd w:val="clear" w:color="auto" w:fill="00FF00"/>
             <w:vAlign w:val="center"/>
             <w:hideMark/>
           </w:tcPr>
@@ -3981,7 +4058,7 @@
               <w:bottom w:val="single" w:sz="8" w:space="0" w:color="auto"/>
               <w:right w:val="single" w:sz="8" w:space="0" w:color="auto"/>
             </w:tcBorders>
-            <w:shd w:val="clear" w:color="000000" w:fill="00FF00"/>
+            <w:shd w:val="clear" w:color="auto" w:fill="00FF00"/>
             <w:vAlign w:val="center"/>
             <w:hideMark/>
           </w:tcPr>
@@ -4194,7 +4271,7 @@
               <w:bottom w:val="single" w:sz="8" w:space="0" w:color="auto"/>
               <w:right w:val="single" w:sz="8" w:space="0" w:color="auto"/>
             </w:tcBorders>
-            <w:shd w:val="clear" w:color="000000" w:fill="FF0000"/>
+            <w:shd w:val="clear" w:color="auto" w:fill="00FF00"/>
             <w:vAlign w:val="center"/>
             <w:hideMark/>
           </w:tcPr>
@@ -4439,14 +4516,27 @@
       <w:r>
         <w:t xml:space="preserve">Tabel </w:t>
       </w:r>
-      <w:fldSimple w:instr=" SEQ Tabel \* ARABIC ">
-        <w:r>
-          <w:rPr>
-            <w:noProof/>
-          </w:rPr>
-          <w:t>4</w:t>
-        </w:r>
-      </w:fldSimple>
+      <w:r>
+        <w:fldChar w:fldCharType="begin"/>
+      </w:r>
+      <w:r>
+        <w:instrText xml:space="preserve"> SEQ Tabel \* ARABIC </w:instrText>
+      </w:r>
+      <w:r>
+        <w:fldChar w:fldCharType="separate"/>
+      </w:r>
+      <w:r>
+        <w:rPr>
+          <w:noProof/>
+        </w:rPr>
+        <w:t>4</w:t>
+      </w:r>
+      <w:r>
+        <w:rPr>
+          <w:noProof/>
+        </w:rPr>
+        <w:fldChar w:fldCharType="end"/>
+      </w:r>
       <w:r>
         <w:t>: Vergelijking kandidaat RTOS-en met Beschikbare functionaliteiten</w:t>
       </w:r>
@@ -4634,6 +4724,7 @@
           </w:tcPr>
           <w:p>
             <w:r>
+              <w:lastRenderedPageBreak/>
               <w:t>Channel</w:t>
             </w:r>
           </w:p>
@@ -4707,7 +4798,6 @@
               <w:rPr>
                 <w:lang w:val="en-US"/>
               </w:rPr>
-              <w:lastRenderedPageBreak/>
               <w:t>Distort OS</w:t>
             </w:r>
           </w:p>
@@ -4747,7 +4837,6 @@
           </w:tcPr>
           <w:p>
             <w:r>
-              <w:lastRenderedPageBreak/>
               <w:t>Pool</w:t>
             </w:r>
           </w:p>
@@ -4869,14 +4958,27 @@
       <w:r>
         <w:t xml:space="preserve">Tabel </w:t>
       </w:r>
-      <w:fldSimple w:instr=" SEQ Tabel \* ARABIC ">
-        <w:r>
-          <w:rPr>
-            <w:noProof/>
-          </w:rPr>
-          <w:t>5</w:t>
-        </w:r>
-      </w:fldSimple>
+      <w:r>
+        <w:fldChar w:fldCharType="begin"/>
+      </w:r>
+      <w:r>
+        <w:instrText xml:space="preserve"> SEQ Tabel \* ARABIC </w:instrText>
+      </w:r>
+      <w:r>
+        <w:fldChar w:fldCharType="separate"/>
+      </w:r>
+      <w:r>
+        <w:rPr>
+          <w:noProof/>
+        </w:rPr>
+        <w:t>5</w:t>
+      </w:r>
+      <w:r>
+        <w:rPr>
+          <w:noProof/>
+        </w:rPr>
+        <w:fldChar w:fldCharType="end"/>
+      </w:r>
       <w:r>
         <w:t>: Overzicht missende functionaliteiten</w:t>
       </w:r>
@@ -4900,13 +5002,61 @@
         <w:t>geïmplementeerd</w:t>
       </w:r>
       <w:r>
-        <w:t xml:space="preserve"> worden door andere functionaliteiten te gebruiken. Voor elk van de functionaliteiten is in tabel 6 te zien hoe deze </w:t>
-      </w:r>
-      <w:r>
-        <w:t>geïmplementeerd</w:t>
-      </w:r>
-      <w:r>
-        <w:t xml:space="preserve"> kunnen worden.</w:t>
+        <w:t xml:space="preserve"> worden door andere functionaliteiten te gebruiken.</w:t>
+      </w:r>
+      <w:r>
+        <w:t xml:space="preserve"> Hieronder wordt beschreven hoe een </w:t>
+      </w:r>
+      <w:proofErr w:type="spellStart"/>
+      <w:r>
+        <w:t>channel</w:t>
+      </w:r>
+      <w:proofErr w:type="spellEnd"/>
+      <w:r>
+        <w:t xml:space="preserve">(de enige missende functionaliteit) </w:t>
+      </w:r>
+      <w:proofErr w:type="spellStart"/>
+      <w:r>
+        <w:t>geimplementeerd</w:t>
+      </w:r>
+      <w:proofErr w:type="spellEnd"/>
+      <w:r>
+        <w:t xml:space="preserve"> moet worden</w:t>
+      </w:r>
+      <w:r>
+        <w:fldChar w:fldCharType="begin" w:fldLock="1"/>
+      </w:r>
+      <w:r>
+        <w:instrText>ADDIN CSL_CITATION { "citationItems" : [ { "id" : "ITEM-1", "itemData" : { "ISBN" : "9781107041097", "author" : [ { "dropping-particle" : "", "family" : "Gomaa", "given" : "Hassan", "non-dropping-particle" : "", "parse-names" : false, "suffix" : "" } ], "edition" : "1", "id" : "ITEM-1", "issued" : { "date-parts" : [ [ "2016" ] ] }, "publisher" : "Cambridge University Press", "publisher-place" : "New York", "title" : "Real-Time Software Design for Embedded Systems - Hassan Gomaa - Google Boeken", "type" : "book" }, "uris" : [ "http://www.mendeley.com/documents/?uuid=f566d2a7-de4c-3851-a2da-9abff6a90c98" ] }, { "id" : "ITEM-2", "itemData" : { "author" : [ { "dropping-particle" : "", "family" : "Wensink", "given" : "Marten", "non-dropping-particle" : "", "parse-names" : false, "suffix" : "" }, { "dropping-particle" : "", "family" : "Ooijen", "given" : "Wouter", "non-dropping-particle" : "van", "parse-names" : false, "suffix" : "" } ], "id" : "ITEM-2", "issued" : { "date-parts" : [ [ "2011" ] ] }, "title" : "Realtime System Programming", "type" : "article-journal" }, "uris" : [ "http://www.mendeley.com/documents/?uuid=66860bce-d29a-37fa-bce7-2cdd94140191" ] } ], "mendeley" : { "formattedCitation" : "(Gomaa, 2016; Wensink &amp; van Ooijen, 2011)", "plainTextFormattedCitation" : "(Gomaa, 2016; Wensink &amp; van Ooijen, 2011)" }, "properties" : { "noteIndex" : 0 }, "schema" : "https://github.com/citation-style-language/schema/raw/master/csl-citation.json" }</w:instrText>
+      </w:r>
+      <w:r>
+        <w:fldChar w:fldCharType="separate"/>
+      </w:r>
+      <w:r>
+        <w:rPr>
+          <w:noProof/>
+        </w:rPr>
+        <w:t>(</w:t>
+      </w:r>
+      <w:proofErr w:type="spellStart"/>
+      <w:r>
+        <w:rPr>
+          <w:noProof/>
+        </w:rPr>
+        <w:t>Gomaa</w:t>
+      </w:r>
+      <w:proofErr w:type="spellEnd"/>
+      <w:r>
+        <w:rPr>
+          <w:noProof/>
+        </w:rPr>
+        <w:t>, 2016; Wensink &amp; van Ooijen, 2011)</w:t>
+      </w:r>
+      <w:r>
+        <w:fldChar w:fldCharType="end"/>
+      </w:r>
+      <w:r>
+        <w:t>.</w:t>
       </w:r>
     </w:p>
     <w:tbl>
@@ -4940,46 +5090,6 @@
             </w:tcBorders>
             <w:shd w:val="clear" w:color="auto" w:fill="auto"/>
             <w:vAlign w:val="center"/>
-          </w:tcPr>
-          <w:p>
-            <w:r>
-              <w:t>Functionaliteit</w:t>
-            </w:r>
-          </w:p>
-        </w:tc>
-        <w:tc>
-          <w:tcPr>
-            <w:tcW w:w="8317" w:type="dxa"/>
-            <w:tcBorders>
-              <w:top w:val="single" w:sz="6" w:space="0" w:color="9BBB59"/>
-              <w:left w:val="outset" w:sz="6" w:space="0" w:color="auto"/>
-              <w:bottom w:val="single" w:sz="6" w:space="0" w:color="9BBB59"/>
-              <w:right w:val="single" w:sz="6" w:space="0" w:color="9BBB59"/>
-            </w:tcBorders>
-            <w:shd w:val="clear" w:color="auto" w:fill="auto"/>
-          </w:tcPr>
-          <w:p>
-            <w:pPr>
-              <w:spacing w:after="0"/>
-            </w:pPr>
-            <w:r>
-              <w:t>Implementatie</w:t>
-            </w:r>
-          </w:p>
-        </w:tc>
-      </w:tr>
-      <w:tr>
-        <w:tc>
-          <w:tcPr>
-            <w:tcW w:w="0" w:type="auto"/>
-            <w:tcBorders>
-              <w:top w:val="single" w:sz="6" w:space="0" w:color="9BBB59"/>
-              <w:left w:val="single" w:sz="6" w:space="0" w:color="9BBB59"/>
-              <w:bottom w:val="single" w:sz="6" w:space="0" w:color="9BBB59"/>
-              <w:right w:val="outset" w:sz="6" w:space="0" w:color="auto"/>
-            </w:tcBorders>
-            <w:shd w:val="clear" w:color="auto" w:fill="auto"/>
-            <w:vAlign w:val="center"/>
             <w:hideMark/>
           </w:tcPr>
           <w:p>
@@ -5005,124 +5115,15 @@
               <w:spacing w:after="0"/>
             </w:pPr>
             <w:r>
-              <w:t xml:space="preserve">Maak een </w:t>
+              <w:t xml:space="preserve">Een queue die een producer blokkeert als deze vol zit en een </w:t>
             </w:r>
             <w:proofErr w:type="spellStart"/>
             <w:r>
-              <w:t>message</w:t>
+              <w:t>consumer</w:t>
             </w:r>
             <w:proofErr w:type="spellEnd"/>
             <w:r>
-              <w:t xml:space="preserve"> queue aan </w:t>
-            </w:r>
-          </w:p>
-          <w:p>
-            <w:pPr>
-              <w:spacing w:after="0"/>
-            </w:pPr>
-            <w:r>
-              <w:t xml:space="preserve">Zit in de 1e waarde de klasse naam </w:t>
-            </w:r>
-          </w:p>
-          <w:p>
-            <w:pPr>
-              <w:spacing w:after="0"/>
-            </w:pPr>
-            <w:r>
-              <w:t>De andere klasse zoekt naar de queue waarvan de 1e waarde de naam van de klasse is waarmee het communiceert</w:t>
-            </w:r>
-          </w:p>
-        </w:tc>
-      </w:tr>
-      <w:tr>
-        <w:tc>
-          <w:tcPr>
-            <w:tcW w:w="0" w:type="auto"/>
-            <w:tcBorders>
-              <w:top w:val="single" w:sz="6" w:space="0" w:color="9BBB59"/>
-              <w:left w:val="single" w:sz="6" w:space="0" w:color="9BBB59"/>
-              <w:bottom w:val="single" w:sz="6" w:space="0" w:color="9BBB59"/>
-              <w:right w:val="outset" w:sz="6" w:space="0" w:color="auto"/>
-            </w:tcBorders>
-            <w:shd w:val="clear" w:color="auto" w:fill="auto"/>
-            <w:vAlign w:val="center"/>
-            <w:hideMark/>
-          </w:tcPr>
-          <w:p>
-            <w:r>
-              <w:t>Pool</w:t>
-            </w:r>
-          </w:p>
-        </w:tc>
-        <w:tc>
-          <w:tcPr>
-            <w:tcW w:w="8317" w:type="dxa"/>
-            <w:tcBorders>
-              <w:top w:val="single" w:sz="6" w:space="0" w:color="9BBB59"/>
-              <w:left w:val="outset" w:sz="6" w:space="0" w:color="auto"/>
-              <w:bottom w:val="single" w:sz="6" w:space="0" w:color="9BBB59"/>
-              <w:right w:val="single" w:sz="6" w:space="0" w:color="9BBB59"/>
-            </w:tcBorders>
-            <w:shd w:val="clear" w:color="auto" w:fill="auto"/>
-            <w:hideMark/>
-          </w:tcPr>
-          <w:p>
-            <w:pPr>
-              <w:spacing w:after="0"/>
-            </w:pPr>
-            <w:r>
-              <w:t xml:space="preserve">Maak een stack aan </w:t>
-            </w:r>
-          </w:p>
-          <w:p>
-            <w:pPr>
-              <w:spacing w:after="0"/>
-            </w:pPr>
-            <w:proofErr w:type="spellStart"/>
-            <w:r>
-              <w:t>Values</w:t>
-            </w:r>
-            <w:proofErr w:type="spellEnd"/>
-            <w:r>
-              <w:t xml:space="preserve"> worden op de stack gezet </w:t>
-            </w:r>
-          </w:p>
-          <w:p>
-            <w:pPr>
-              <w:spacing w:after="0"/>
-            </w:pPr>
-            <w:r>
-              <w:t xml:space="preserve">Opvragen: </w:t>
-            </w:r>
-          </w:p>
-          <w:p>
-            <w:pPr>
-              <w:spacing w:after="0"/>
-            </w:pPr>
-            <w:proofErr w:type="spellStart"/>
-            <w:r>
-              <w:t>Forloop</w:t>
-            </w:r>
-            <w:proofErr w:type="spellEnd"/>
-            <w:r>
-              <w:t xml:space="preserve"> door de stack tot het object </w:t>
-            </w:r>
-          </w:p>
-          <w:p>
-            <w:pPr>
-              <w:spacing w:after="0"/>
-            </w:pPr>
-            <w:r>
-              <w:t xml:space="preserve">Haal object uit de stack </w:t>
-            </w:r>
-          </w:p>
-          <w:p>
-            <w:pPr>
-              <w:keepNext/>
-              <w:spacing w:after="0"/>
-            </w:pPr>
-            <w:r>
-              <w:t>Krimp de stack in</w:t>
+              <w:t xml:space="preserve"> blokkeert als de queue leeg is.</w:t>
             </w:r>
           </w:p>
         </w:tc>
@@ -5130,69 +5131,20 @@
     </w:tbl>
     <w:p>
       <w:pPr>
-        <w:pStyle w:val="Bijschrift"/>
-      </w:pPr>
-      <w:r>
-        <w:t xml:space="preserve">Tabel </w:t>
-      </w:r>
-      <w:fldSimple w:instr=" SEQ Tabel \* ARABIC ">
-        <w:r>
-          <w:rPr>
-            <w:noProof/>
-          </w:rPr>
-          <w:t>6</w:t>
-        </w:r>
-      </w:fldSimple>
-      <w:r>
-        <w:t>: Implementatiebeschrijving van missende functies</w:t>
-      </w:r>
-      <w:r>
-        <w:fldChar w:fldCharType="begin" w:fldLock="1"/>
-      </w:r>
-      <w:r>
-        <w:instrText>ADDIN CSL_CITATION { "citationItems" : [ { "id" : "ITEM-1", "itemData" : { "ISBN" : "9781107041097", "author" : [ { "dropping-particle" : "", "family" : "Gomaa", "given" : "Hassan", "non-dropping-particle" : "", "parse-names" : false, "suffix" : "" } ], "edition" : "1", "id" : "ITEM-1", "issued" : { "date-parts" : [ [ "2016" ] ] }, "publisher" : "Cambridge University Press", "publisher-place" : "New York", "title" : "Real-Time Software Design for Embedded Systems - Hassan Gomaa - Google Boeken", "type" : "book" }, "uris" : [ "http://www.mendeley.com/documents/?uuid=f566d2a7-de4c-3851-a2da-9abff6a90c98" ] }, { "id" : "ITEM-2", "itemData" : { "author" : [ { "dropping-particle" : "", "family" : "Wensink", "given" : "Marten", "non-dropping-particle" : "", "parse-names" : false, "suffix" : "" }, { "dropping-particle" : "", "family" : "Ooijen", "given" : "Wouter", "non-dropping-particle" : "van", "parse-names" : false, "suffix" : "" } ], "id" : "ITEM-2", "issued" : { "date-parts" : [ [ "2011" ] ] }, "title" : "Realtime System Programming", "type" : "article-journal" }, "uris" : [ "http://www.mendeley.com/documents/?uuid=66860bce-d29a-37fa-bce7-2cdd94140191" ] } ], "mendeley" : { "formattedCitation" : "(Gomaa, 2016; Wensink &amp; van Ooijen, 2011)", "plainTextFormattedCitation" : "(Gomaa, 2016; Wensink &amp; van Ooijen, 2011)", "previouslyFormattedCitation" : "(Gomaa, 2016; Wensink &amp; van Ooijen, 2011)" }, "properties" : { "noteIndex" : 0 }, "schema" : "https://github.com/citation-style-language/schema/raw/master/csl-citation.json" }</w:instrText>
-      </w:r>
-      <w:r>
-        <w:fldChar w:fldCharType="separate"/>
-      </w:r>
-      <w:r>
-        <w:rPr>
-          <w:i w:val="0"/>
-          <w:noProof/>
-        </w:rPr>
-        <w:t>(</w:t>
-      </w:r>
-      <w:proofErr w:type="spellStart"/>
-      <w:r>
-        <w:rPr>
-          <w:i w:val="0"/>
-          <w:noProof/>
-        </w:rPr>
-        <w:t>Gomaa</w:t>
-      </w:r>
-      <w:proofErr w:type="spellEnd"/>
-      <w:r>
-        <w:rPr>
-          <w:i w:val="0"/>
-          <w:noProof/>
-        </w:rPr>
-        <w:t>, 2016; Wensink &amp; van Ooijen, 2011)</w:t>
-      </w:r>
-      <w:r>
-        <w:fldChar w:fldCharType="end"/>
+        <w:pStyle w:val="Kop1"/>
+      </w:pPr>
+      <w:r>
+        <w:t>Conclusie</w:t>
       </w:r>
     </w:p>
     <w:p>
-      <w:pPr>
-        <w:pStyle w:val="Kop1"/>
-      </w:pPr>
-      <w:r>
-        <w:t>Conclusie</w:t>
-      </w:r>
-    </w:p>
-    <w:p>
-      <w:r>
-        <w:t xml:space="preserve">Er zijn op dit moment [heel veel] RTOS-en. Veel hiervan voldoen niet aan de criteria van het </w:t>
+      <w:r>
+        <w:t>Er zijn op dit moment [heel ve</w:t>
+      </w:r>
+      <w:bookmarkStart w:id="0" w:name="_GoBack"/>
+      <w:bookmarkEnd w:id="0"/>
+      <w:r>
+        <w:t xml:space="preserve">el] RTOS-en. Veel hiervan voldoen niet aan de criteria van het </w:t>
       </w:r>
       <w:proofErr w:type="spellStart"/>
       <w:r>
@@ -5300,7 +5252,23 @@
           <w:b/>
           <w:i/>
         </w:rPr>
-        <w:t xml:space="preserve"> operating system kunnen tasks en de </w:t>
+        <w:t xml:space="preserve"> operating system kunnen </w:t>
+      </w:r>
+      <w:proofErr w:type="spellStart"/>
+      <w:r>
+        <w:rPr>
+          <w:b/>
+          <w:i/>
+        </w:rPr>
+        <w:t>tasks</w:t>
+      </w:r>
+      <w:proofErr w:type="spellEnd"/>
+      <w:r>
+        <w:rPr>
+          <w:b/>
+          <w:i/>
+        </w:rPr>
+        <w:t xml:space="preserve"> en de </w:t>
       </w:r>
       <w:proofErr w:type="spellStart"/>
       <w:r>
@@ -5410,12 +5378,7 @@
         <w:t xml:space="preserve"> is.</w:t>
       </w:r>
       <w:r>
-        <w:t xml:space="preserve"> Deze </w:t>
-      </w:r>
-      <w:bookmarkStart w:id="0" w:name="_GoBack"/>
-      <w:bookmarkEnd w:id="0"/>
-      <w:r>
-        <w:t xml:space="preserve">keuze is gemaakt omdat </w:t>
+        <w:t xml:space="preserve"> Deze keuze is gemaakt omdat </w:t>
       </w:r>
       <w:proofErr w:type="spellStart"/>
       <w:r>
@@ -5457,7 +5420,6 @@
     </w:p>
     <w:p>
       <w:r>
-        <w:lastRenderedPageBreak/>
         <w:t xml:space="preserve">Met het oog op non-functionele eisen is performance heel erg significant. </w:t>
       </w:r>
       <w:proofErr w:type="spellStart"/>
@@ -5481,7 +5443,7 @@
         <w:fldChar w:fldCharType="begin" w:fldLock="1"/>
       </w:r>
       <w:r>
-        <w:instrText>ADDIN CSL_CITATION { "citationItems" : [ { "id" : "ITEM-1", "itemData" : { "URL" : "http://nuttx.org/Documentation/NuttXConfigVariables.html", "accessed" : { "date-parts" : [ [ "2016", "11", "8" ] ] }, "id" : "ITEM-1", "issued" : { "date-parts" : [ [ "0" ] ] }, "title" : "NuttX Configuration Options", "type" : "webpage" }, "uris" : [ "http://www.mendeley.com/documents/?uuid=f8c12fe1-68fc-33bb-88ab-c66e20b6f8a1" ] } ], "mendeley" : { "formattedCitation" : "(\u201cNuttX Configuration Options,\u201d n.d.)", "plainTextFormattedCitation" : "(\u201cNuttX Configuration Options,\u201d n.d.)" }, "properties" : { "noteIndex" : 0 }, "schema" : "https://github.com/citation-style-language/schema/raw/master/csl-citation.json" }</w:instrText>
+        <w:instrText>ADDIN CSL_CITATION { "citationItems" : [ { "id" : "ITEM-1", "itemData" : { "URL" : "http://nuttx.org/Documentation/NuttXConfigVariables.html", "accessed" : { "date-parts" : [ [ "2016", "11", "8" ] ] }, "id" : "ITEM-1", "issued" : { "date-parts" : [ [ "0" ] ] }, "title" : "NuttX Configuration Options", "type" : "webpage" }, "uris" : [ "http://www.mendeley.com/documents/?uuid=f8c12fe1-68fc-33bb-88ab-c66e20b6f8a1" ] } ], "mendeley" : { "formattedCitation" : "(\u201cNuttX Configuration Options,\u201d n.d.)", "plainTextFormattedCitation" : "(\u201cNuttX Configuration Options,\u201d n.d.)", "previouslyFormattedCitation" : "(\u201cNuttX Configuration Options,\u201d n.d.)" }, "properties" : { "noteIndex" : 0 }, "schema" : "https://github.com/citation-style-language/schema/raw/master/csl-citation.json" }</w:instrText>
       </w:r>
       <w:r>
         <w:fldChar w:fldCharType="separate"/>
@@ -5511,7 +5473,13 @@
       </w:r>
     </w:p>
     <w:p>
-      <w:r>
+      <w:pPr>
+        <w:rPr>
+          <w:lang w:val="en-US"/>
+        </w:rPr>
+      </w:pPr>
+      <w:r>
+        <w:lastRenderedPageBreak/>
         <w:t xml:space="preserve">Daarnaast is het de vraag of de functionaliteiten die het Arduino RTOS biedt, optimaal zijn voor het opzetten van een lasergamesysteem. Een van de functionaliteiten van het </w:t>
       </w:r>
       <w:proofErr w:type="spellStart"/>
@@ -5569,16 +5537,27 @@
         <w:fldChar w:fldCharType="end"/>
       </w:r>
       <w:r>
+        <w:rPr>
+          <w:lang w:val="en-US"/>
+        </w:rPr>
         <w:t>.</w:t>
       </w:r>
     </w:p>
     <w:p>
       <w:pPr>
         <w:pStyle w:val="Kop1"/>
-      </w:pPr>
-      <w:r>
+        <w:rPr>
+          <w:lang w:val="en-US"/>
+        </w:rPr>
+      </w:pPr>
+      <w:proofErr w:type="spellStart"/>
+      <w:r>
+        <w:rPr>
+          <w:lang w:val="en-US"/>
+        </w:rPr>
         <w:t>Bronvermelding</w:t>
       </w:r>
+      <w:proofErr w:type="spellEnd"/>
     </w:p>
     <w:p>
       <w:pPr>
@@ -5984,7 +5963,6 @@
     </w:p>
     <w:p>
       <w:r>
-        <w:lastRenderedPageBreak/>
         <w:fldChar w:fldCharType="end"/>
       </w:r>
     </w:p>
@@ -10394,7 +10372,7 @@
 </file>
 
 <file path=customXml/itemProps1.xml><?xml version="1.0" encoding="utf-8"?>
-<ds:datastoreItem xmlns:ds="http://schemas.openxmlformats.org/officeDocument/2006/customXml" ds:itemID="{0F6E1DBB-8191-4AE7-B43A-CAAE30BA7742}">
+<ds:datastoreItem xmlns:ds="http://schemas.openxmlformats.org/officeDocument/2006/customXml" ds:itemID="{6B331396-F174-456B-A5A8-B0544E162A52}">
   <ds:schemaRefs>
     <ds:schemaRef ds:uri="http://schemas.openxmlformats.org/officeDocument/2006/bibliography"/>
   </ds:schemaRefs>

</xml_diff>